<commit_message>
Updated the installation section in documentation
</commit_message>
<xml_diff>
--- a/doc/Plepiseq_Phylogenetic_Pipeline_Documentation.docx
+++ b/doc/Plepiseq_Phylogenetic_Pipeline_Documentation.docx
@@ -20,6 +20,7 @@
         </w:rPr>
       </w:pPr>
       <w:bookmarkStart w:id="0" w:name="Xf66362f19d35dc569c81c8aced7a452d9f6f804"/>
+      <w:proofErr w:type="spellStart"/>
       <w:r>
         <w:rPr>
           <w:rFonts w:ascii="Arial" w:eastAsia="Noto Sans CJK SC" w:hAnsi="Arial" w:cs="Arial"/>
@@ -31,6 +32,7 @@
         </w:rPr>
         <w:t>PleEpiSeq</w:t>
       </w:r>
+      <w:proofErr w:type="spellEnd"/>
       <w:r>
         <w:rPr>
           <w:rFonts w:ascii="Arial" w:eastAsia="Noto Sans CJK SC" w:hAnsi="Arial" w:cs="Arial"/>
@@ -170,7 +172,21 @@
         <w:rPr>
           <w:rFonts w:cs="Arial"/>
         </w:rPr>
-        <w:t>The document provides technical documentation for the bioinformatics processing protocols (also known as pipelines) developed in the PlEpiSeq project</w:t>
+        <w:t xml:space="preserve">The document provides technical documentation for the bioinformatics processing protocols (also known as pipelines) developed in the </w:t>
+      </w:r>
+      <w:proofErr w:type="spellStart"/>
+      <w:r>
+        <w:rPr>
+          <w:rFonts w:cs="Arial"/>
+        </w:rPr>
+        <w:t>PlEpiSeq</w:t>
+      </w:r>
+      <w:proofErr w:type="spellEnd"/>
+      <w:r>
+        <w:rPr>
+          <w:rFonts w:cs="Arial"/>
+        </w:rPr>
+        <w:t xml:space="preserve"> project</w:t>
       </w:r>
       <w:r>
         <w:rPr>
@@ -188,13 +204,41 @@
         <w:rPr>
           <w:rFonts w:cs="Arial"/>
         </w:rPr>
-        <w:t xml:space="preserve">of multiple samples to provide an input for microreact program. </w:t>
-      </w:r>
-      <w:r>
-        <w:rPr>
-          <w:rFonts w:cs="Arial"/>
-        </w:rPr>
-        <w:t>It covers the architecture, installation and execution procedures, the content of the Nextflow modules, and details of the validation tests.</w:t>
+        <w:t xml:space="preserve">of multiple samples to provide an input for </w:t>
+      </w:r>
+      <w:proofErr w:type="spellStart"/>
+      <w:r>
+        <w:rPr>
+          <w:rFonts w:cs="Arial"/>
+        </w:rPr>
+        <w:t>microreact</w:t>
+      </w:r>
+      <w:proofErr w:type="spellEnd"/>
+      <w:r>
+        <w:rPr>
+          <w:rFonts w:cs="Arial"/>
+        </w:rPr>
+        <w:t xml:space="preserve"> program. </w:t>
+      </w:r>
+      <w:r>
+        <w:rPr>
+          <w:rFonts w:cs="Arial"/>
+        </w:rPr>
+        <w:t xml:space="preserve">It covers the architecture, installation and execution procedures, the content of the </w:t>
+      </w:r>
+      <w:proofErr w:type="spellStart"/>
+      <w:r>
+        <w:rPr>
+          <w:rFonts w:cs="Arial"/>
+        </w:rPr>
+        <w:t>Nextflow</w:t>
+      </w:r>
+      <w:proofErr w:type="spellEnd"/>
+      <w:r>
+        <w:rPr>
+          <w:rFonts w:cs="Arial"/>
+        </w:rPr>
+        <w:t xml:space="preserve"> modules, and details of the validation tests.</w:t>
       </w:r>
     </w:p>
     <w:p>
@@ -219,6 +263,10 @@
     <w:sdt>
       <w:sdtPr>
         <w:rPr>
+          <w:rFonts w:asciiTheme="minorHAnsi" w:eastAsiaTheme="minorHAnsi" w:hAnsiTheme="minorHAnsi" w:cstheme="minorBidi"/>
+          <w:color w:val="auto"/>
+          <w:sz w:val="24"/>
+          <w:szCs w:val="24"/>
           <w:lang w:val="pl-PL"/>
         </w:rPr>
         <w:id w:val="103548451"/>
@@ -229,12 +277,8 @@
       </w:sdtPr>
       <w:sdtEndPr>
         <w:rPr>
-          <w:rFonts w:asciiTheme="minorHAnsi" w:eastAsiaTheme="minorHAnsi" w:hAnsiTheme="minorHAnsi" w:cstheme="minorBidi"/>
           <w:b/>
           <w:bCs/>
-          <w:color w:val="auto"/>
-          <w:sz w:val="24"/>
-          <w:szCs w:val="24"/>
         </w:rPr>
       </w:sdtEndPr>
       <w:sdtContent>
@@ -1739,8 +1783,8 @@
           <w:lang w:eastAsia="zh-CN" w:bidi="hi-IN"/>
         </w:rPr>
       </w:pPr>
-      <w:bookmarkStart w:id="2" w:name="quick-start"/>
-      <w:bookmarkStart w:id="3" w:name="_Toc202278957"/>
+      <w:bookmarkStart w:id="2" w:name="_Toc202278957"/>
+      <w:bookmarkStart w:id="3" w:name="quick-start"/>
       <w:bookmarkEnd w:id="1"/>
       <w:r>
         <w:rPr>
@@ -1782,7 +1826,7 @@
         <w:t>start</w:t>
       </w:r>
       <w:bookmarkStart w:id="4" w:name="prerequisites"/>
-      <w:bookmarkEnd w:id="3"/>
+      <w:bookmarkEnd w:id="2"/>
     </w:p>
     <w:p>
       <w:pPr>
@@ -1809,8 +1853,8 @@
         </w:rPr>
       </w:pPr>
       <w:bookmarkStart w:id="5" w:name="_Toc201660345"/>
-      <w:bookmarkStart w:id="6" w:name="installation"/>
-      <w:bookmarkStart w:id="7" w:name="_Toc202278958"/>
+      <w:bookmarkStart w:id="6" w:name="_Toc202278958"/>
+      <w:bookmarkStart w:id="7" w:name="installation"/>
       <w:bookmarkEnd w:id="4"/>
       <w:r>
         <w:rPr>
@@ -1825,7 +1869,7 @@
         <w:t>Prerequisites</w:t>
       </w:r>
       <w:bookmarkEnd w:id="5"/>
-      <w:bookmarkEnd w:id="7"/>
+      <w:bookmarkEnd w:id="6"/>
     </w:p>
     <w:p>
       <w:pPr>
@@ -1912,7 +1956,21 @@
         <w:rPr>
           <w:rFonts w:cs="Arial"/>
         </w:rPr>
-        <w:t>, unless executed via WSL2 (windows subsystem linux).</w:t>
+        <w:t xml:space="preserve">, unless executed via WSL2 (windows subsystem </w:t>
+      </w:r>
+      <w:proofErr w:type="spellStart"/>
+      <w:r>
+        <w:rPr>
+          <w:rFonts w:cs="Arial"/>
+        </w:rPr>
+        <w:t>linux</w:t>
+      </w:r>
+      <w:proofErr w:type="spellEnd"/>
+      <w:r>
+        <w:rPr>
+          <w:rFonts w:cs="Arial"/>
+        </w:rPr>
+        <w:t>).</w:t>
       </w:r>
     </w:p>
     <w:p>
@@ -1935,7 +1993,21 @@
         <w:rPr>
           <w:rFonts w:cs="Arial"/>
         </w:rPr>
-        <w:t>User must have sudo privileges</w:t>
+        <w:t xml:space="preserve">User must have </w:t>
+      </w:r>
+      <w:proofErr w:type="spellStart"/>
+      <w:r>
+        <w:rPr>
+          <w:rFonts w:cs="Arial"/>
+        </w:rPr>
+        <w:t>sudo</w:t>
+      </w:r>
+      <w:proofErr w:type="spellEnd"/>
+      <w:r>
+        <w:rPr>
+          <w:rFonts w:cs="Arial"/>
+        </w:rPr>
+        <w:t xml:space="preserve"> privileges</w:t>
       </w:r>
       <w:r>
         <w:rPr>
@@ -2006,11 +2078,19 @@
           <w:rFonts w:cs="Arial"/>
         </w:rPr>
       </w:pPr>
-      <w:r>
-        <w:rPr>
-          <w:rFonts w:cs="Arial"/>
-        </w:rPr>
-        <w:t>Nexflow (</w:t>
+      <w:proofErr w:type="spellStart"/>
+      <w:r>
+        <w:rPr>
+          <w:rFonts w:cs="Arial"/>
+        </w:rPr>
+        <w:t>Nexflow</w:t>
+      </w:r>
+      <w:proofErr w:type="spellEnd"/>
+      <w:r>
+        <w:rPr>
+          <w:rFonts w:cs="Arial"/>
+        </w:rPr>
+        <w:t xml:space="preserve"> (</w:t>
       </w:r>
       <w:hyperlink r:id="rId9" w:history="1">
         <w:r>
@@ -2024,13 +2104,55 @@
         <w:rPr>
           <w:rFonts w:cs="Arial"/>
         </w:rPr>
-        <w:t xml:space="preserve">) with the nextflow binary file located in a directory that is in the PATH variable. One can copy nextflow binary to e.g. </w:t>
+        <w:t xml:space="preserve">) with the </w:t>
+      </w:r>
+      <w:proofErr w:type="spellStart"/>
+      <w:r>
+        <w:rPr>
+          <w:rFonts w:cs="Arial"/>
+        </w:rPr>
+        <w:t>nextflow</w:t>
+      </w:r>
+      <w:proofErr w:type="spellEnd"/>
+      <w:r>
+        <w:rPr>
+          <w:rFonts w:cs="Arial"/>
+        </w:rPr>
+        <w:t xml:space="preserve"> binary file located in a directory that is in the PATH variable. One can copy </w:t>
+      </w:r>
+      <w:proofErr w:type="spellStart"/>
+      <w:r>
+        <w:rPr>
+          <w:rFonts w:cs="Arial"/>
+        </w:rPr>
+        <w:t>nextflow</w:t>
+      </w:r>
+      <w:proofErr w:type="spellEnd"/>
+      <w:r>
+        <w:rPr>
+          <w:rFonts w:cs="Arial"/>
+        </w:rPr>
+        <w:t xml:space="preserve"> binary to e.g. </w:t>
       </w:r>
       <w:r>
         <w:rPr>
           <w:rStyle w:val="path"/>
         </w:rPr>
-        <w:t>/usr/local/bin</w:t>
+        <w:t>/</w:t>
+      </w:r>
+      <w:proofErr w:type="spellStart"/>
+      <w:r>
+        <w:rPr>
+          <w:rStyle w:val="path"/>
+        </w:rPr>
+        <w:t>usr</w:t>
+      </w:r>
+      <w:proofErr w:type="spellEnd"/>
+      <w:r>
+        <w:rPr>
+          <w:rStyle w:val="path"/>
+        </w:rPr>
+        <w:t>/local/bin</w:t>
       </w:r>
     </w:p>
     <w:p>
@@ -2038,8 +2160,29 @@
         <w:pStyle w:val="code-box"/>
         <w:ind w:left="851"/>
       </w:pPr>
-      <w:r>
-        <w:t>sudo mv nextflow /usr/local/bin</w:t>
+      <w:proofErr w:type="spellStart"/>
+      <w:r>
+        <w:t>sudo</w:t>
+      </w:r>
+      <w:proofErr w:type="spellEnd"/>
+      <w:r>
+        <w:t xml:space="preserve"> mv </w:t>
+      </w:r>
+      <w:proofErr w:type="spellStart"/>
+      <w:r>
+        <w:t>nextflow</w:t>
+      </w:r>
+      <w:proofErr w:type="spellEnd"/>
+      <w:r>
+        <w:t xml:space="preserve"> /</w:t>
+      </w:r>
+      <w:proofErr w:type="spellStart"/>
+      <w:r>
+        <w:t>usr</w:t>
+      </w:r>
+      <w:proofErr w:type="spellEnd"/>
+      <w:r>
+        <w:t>/local/bin</w:t>
       </w:r>
     </w:p>
     <w:p>
@@ -2055,7 +2198,21 @@
         <w:rPr>
           <w:rFonts w:cs="Arial"/>
         </w:rPr>
-        <w:t>The pipeline was tested on nextflow version 24.10.3.5933</w:t>
+        <w:t xml:space="preserve">The pipeline was tested on </w:t>
+      </w:r>
+      <w:proofErr w:type="spellStart"/>
+      <w:r>
+        <w:rPr>
+          <w:rFonts w:cs="Arial"/>
+        </w:rPr>
+        <w:t>nextflow</w:t>
+      </w:r>
+      <w:proofErr w:type="spellEnd"/>
+      <w:r>
+        <w:rPr>
+          <w:rFonts w:cs="Arial"/>
+        </w:rPr>
+        <w:t xml:space="preserve"> version 24.10.3.5933</w:t>
       </w:r>
       <w:r>
         <w:rPr>
@@ -2116,7 +2273,21 @@
         <w:rPr>
           <w:rFonts w:cs="Arial"/>
         </w:rPr>
-        <w:t>[optional] Slurm - a system workload manager (</w:t>
+        <w:t xml:space="preserve">[optional] </w:t>
+      </w:r>
+      <w:proofErr w:type="spellStart"/>
+      <w:r>
+        <w:rPr>
+          <w:rFonts w:cs="Arial"/>
+        </w:rPr>
+        <w:t>Slurm</w:t>
+      </w:r>
+      <w:proofErr w:type="spellEnd"/>
+      <w:r>
+        <w:rPr>
+          <w:rFonts w:cs="Arial"/>
+        </w:rPr>
+        <w:t xml:space="preserve"> - a system workload manager (</w:t>
       </w:r>
       <w:r>
         <w:rPr>
@@ -2128,7 +2299,49 @@
         <w:rPr>
           <w:rFonts w:cs="Arial"/>
         </w:rPr>
-        <w:t>). A program used by nextflow to distribute jobs between multiple nodes in a multiple server setup. Installation of this program is beyond the scope of this documentation. Slurm is not required to run our pipeline but it allows for independent execution of multiple nextflow jobs .</w:t>
+        <w:t xml:space="preserve">). A program used by </w:t>
+      </w:r>
+      <w:proofErr w:type="spellStart"/>
+      <w:r>
+        <w:rPr>
+          <w:rFonts w:cs="Arial"/>
+        </w:rPr>
+        <w:t>nextflow</w:t>
+      </w:r>
+      <w:proofErr w:type="spellEnd"/>
+      <w:r>
+        <w:rPr>
+          <w:rFonts w:cs="Arial"/>
+        </w:rPr>
+        <w:t xml:space="preserve"> to distribute jobs between multiple nodes in a multiple server setup. Installation of this program is beyond the scope of this documentation. </w:t>
+      </w:r>
+      <w:proofErr w:type="spellStart"/>
+      <w:r>
+        <w:rPr>
+          <w:rFonts w:cs="Arial"/>
+        </w:rPr>
+        <w:t>Slurm</w:t>
+      </w:r>
+      <w:proofErr w:type="spellEnd"/>
+      <w:r>
+        <w:rPr>
+          <w:rFonts w:cs="Arial"/>
+        </w:rPr>
+        <w:t xml:space="preserve"> is not required to run our pipeline but it allows for independent execution of multiple </w:t>
+      </w:r>
+      <w:proofErr w:type="spellStart"/>
+      <w:r>
+        <w:rPr>
+          <w:rFonts w:cs="Arial"/>
+        </w:rPr>
+        <w:t>nextflow</w:t>
+      </w:r>
+      <w:proofErr w:type="spellEnd"/>
+      <w:r>
+        <w:rPr>
+          <w:rFonts w:cs="Arial"/>
+        </w:rPr>
+        <w:t xml:space="preserve"> jobs .</w:t>
       </w:r>
     </w:p>
     <w:p>
@@ -2143,11 +2356,19 @@
           <w:rFonts w:cs="Arial"/>
         </w:rPr>
       </w:pPr>
-      <w:r>
-        <w:rPr>
-          <w:rFonts w:cs="Arial"/>
-        </w:rPr>
-        <w:t>Nextflow config (</w:t>
+      <w:proofErr w:type="spellStart"/>
+      <w:r>
+        <w:rPr>
+          <w:rFonts w:cs="Arial"/>
+        </w:rPr>
+        <w:t>Nextflow</w:t>
+      </w:r>
+      <w:proofErr w:type="spellEnd"/>
+      <w:r>
+        <w:rPr>
+          <w:rFonts w:cs="Arial"/>
+        </w:rPr>
+        <w:t xml:space="preserve"> config (</w:t>
       </w:r>
       <w:hyperlink r:id="rId10" w:history="1">
         <w:r>
@@ -2162,13 +2383,55 @@
         <w:rPr>
           <w:rFonts w:cs="Arial"/>
         </w:rPr>
-        <w:t xml:space="preserve">). The config defines which nextflow executors are available, and adjust their default parameters to work best on a given machine. </w:t>
-      </w:r>
-      <w:r>
-        <w:rPr>
-          <w:rFonts w:cs="Arial"/>
-        </w:rPr>
-        <w:t xml:space="preserve">Depending on config location it scope can vary from global, available to all executions of nextflow on a given host, to local, when a given config file is used exclusively for a specific nexflow execution  </w:t>
+        <w:t xml:space="preserve">). The config defines which </w:t>
+      </w:r>
+      <w:proofErr w:type="spellStart"/>
+      <w:r>
+        <w:rPr>
+          <w:rFonts w:cs="Arial"/>
+        </w:rPr>
+        <w:t>nextflow</w:t>
+      </w:r>
+      <w:proofErr w:type="spellEnd"/>
+      <w:r>
+        <w:rPr>
+          <w:rFonts w:cs="Arial"/>
+        </w:rPr>
+        <w:t xml:space="preserve"> executors are available, and adjust their default parameters to work best on a given machine. </w:t>
+      </w:r>
+      <w:r>
+        <w:rPr>
+          <w:rFonts w:cs="Arial"/>
+        </w:rPr>
+        <w:t xml:space="preserve">Depending on config location it scope can vary from global, available to all executions of </w:t>
+      </w:r>
+      <w:proofErr w:type="spellStart"/>
+      <w:r>
+        <w:rPr>
+          <w:rFonts w:cs="Arial"/>
+        </w:rPr>
+        <w:t>nextflow</w:t>
+      </w:r>
+      <w:proofErr w:type="spellEnd"/>
+      <w:r>
+        <w:rPr>
+          <w:rFonts w:cs="Arial"/>
+        </w:rPr>
+        <w:t xml:space="preserve"> on a given host, to local, when a given config file is used exclusively for a specific </w:t>
+      </w:r>
+      <w:proofErr w:type="spellStart"/>
+      <w:r>
+        <w:rPr>
+          <w:rFonts w:cs="Arial"/>
+        </w:rPr>
+        <w:t>nexflow</w:t>
+      </w:r>
+      <w:proofErr w:type="spellEnd"/>
+      <w:r>
+        <w:rPr>
+          <w:rFonts w:cs="Arial"/>
+        </w:rPr>
+        <w:t xml:space="preserve"> execution  </w:t>
       </w:r>
       <w:r>
         <w:rPr>
@@ -2220,8 +2483,19 @@
           <w:sz w:val="20"/>
           <w:szCs w:val="20"/>
         </w:rPr>
-        <w:t># definition of profiles accessible to nextflow</w:t>
-      </w:r>
+        <w:t xml:space="preserve"># definition of profiles accessible to </w:t>
+      </w:r>
+      <w:proofErr w:type="spellStart"/>
+      <w:r>
+        <w:rPr>
+          <w:rFonts w:ascii="Consolas" w:eastAsia="Times New Roman" w:hAnsi="Consolas" w:cs="Courier New"/>
+          <w:color w:val="424242"/>
+          <w:sz w:val="20"/>
+          <w:szCs w:val="20"/>
+        </w:rPr>
+        <w:t>nextflow</w:t>
+      </w:r>
+      <w:proofErr w:type="spellEnd"/>
     </w:p>
     <w:p>
       <w:pPr>
@@ -2404,7 +2678,27 @@
           <w:sz w:val="20"/>
           <w:szCs w:val="20"/>
         </w:rPr>
-        <w:t xml:space="preserve">        process.executor = 'local' # name of the executor used by this profile </w:t>
+        <w:t xml:space="preserve">        </w:t>
+      </w:r>
+      <w:proofErr w:type="spellStart"/>
+      <w:r>
+        <w:rPr>
+          <w:rFonts w:ascii="Consolas" w:eastAsia="Times New Roman" w:hAnsi="Consolas" w:cs="Courier New"/>
+          <w:color w:val="424242"/>
+          <w:sz w:val="20"/>
+          <w:szCs w:val="20"/>
+        </w:rPr>
+        <w:t>process.executor</w:t>
+      </w:r>
+      <w:proofErr w:type="spellEnd"/>
+      <w:r>
+        <w:rPr>
+          <w:rFonts w:ascii="Consolas" w:eastAsia="Times New Roman" w:hAnsi="Consolas" w:cs="Courier New"/>
+          <w:color w:val="424242"/>
+          <w:sz w:val="20"/>
+          <w:szCs w:val="20"/>
+        </w:rPr>
+        <w:t xml:space="preserve"> = 'local' # name of the executor used by this profile </w:t>
       </w:r>
     </w:p>
     <w:p>
@@ -2451,7 +2745,27 @@
           <w:szCs w:val="20"/>
         </w:rPr>
         <w:lastRenderedPageBreak/>
-        <w:t xml:space="preserve">        process.errorStrategy = 'retry'  # all modules in the pipeline executed using this profile will are resubmitted if they fail </w:t>
+        <w:t xml:space="preserve">        </w:t>
+      </w:r>
+      <w:proofErr w:type="spellStart"/>
+      <w:r>
+        <w:rPr>
+          <w:rFonts w:ascii="Consolas" w:eastAsia="Times New Roman" w:hAnsi="Consolas" w:cs="Courier New"/>
+          <w:color w:val="424242"/>
+          <w:sz w:val="20"/>
+          <w:szCs w:val="20"/>
+        </w:rPr>
+        <w:t>process.errorStrategy</w:t>
+      </w:r>
+      <w:proofErr w:type="spellEnd"/>
+      <w:r>
+        <w:rPr>
+          <w:rFonts w:ascii="Consolas" w:eastAsia="Times New Roman" w:hAnsi="Consolas" w:cs="Courier New"/>
+          <w:color w:val="424242"/>
+          <w:sz w:val="20"/>
+          <w:szCs w:val="20"/>
+        </w:rPr>
+        <w:t xml:space="preserve"> = 'retry'  # all modules in the pipeline executed using this profile will are resubmitted if they fail </w:t>
       </w:r>
     </w:p>
     <w:p>
@@ -2497,8 +2811,39 @@
           <w:sz w:val="20"/>
           <w:szCs w:val="20"/>
         </w:rPr>
-        <w:t xml:space="preserve">        process.maxRetries = 2 # a module can be resubmitted for execution up to 2 times. After that many attempts module will send an error signal to nextflow</w:t>
-      </w:r>
+        <w:t xml:space="preserve">        </w:t>
+      </w:r>
+      <w:proofErr w:type="spellStart"/>
+      <w:r>
+        <w:rPr>
+          <w:rFonts w:ascii="Consolas" w:eastAsia="Times New Roman" w:hAnsi="Consolas" w:cs="Courier New"/>
+          <w:color w:val="424242"/>
+          <w:sz w:val="20"/>
+          <w:szCs w:val="20"/>
+        </w:rPr>
+        <w:t>process.maxRetries</w:t>
+      </w:r>
+      <w:proofErr w:type="spellEnd"/>
+      <w:r>
+        <w:rPr>
+          <w:rFonts w:ascii="Consolas" w:eastAsia="Times New Roman" w:hAnsi="Consolas" w:cs="Courier New"/>
+          <w:color w:val="424242"/>
+          <w:sz w:val="20"/>
+          <w:szCs w:val="20"/>
+        </w:rPr>
+        <w:t xml:space="preserve"> = 2 # a module can be resubmitted for execution up to 2 times. After that many attempts module will send an error signal to </w:t>
+      </w:r>
+      <w:proofErr w:type="spellStart"/>
+      <w:r>
+        <w:rPr>
+          <w:rFonts w:ascii="Consolas" w:eastAsia="Times New Roman" w:hAnsi="Consolas" w:cs="Courier New"/>
+          <w:color w:val="424242"/>
+          <w:sz w:val="20"/>
+          <w:szCs w:val="20"/>
+        </w:rPr>
+        <w:t>nextflow</w:t>
+      </w:r>
+      <w:proofErr w:type="spellEnd"/>
     </w:p>
     <w:p>
       <w:pPr>
@@ -2589,7 +2934,27 @@
           <w:sz w:val="20"/>
           <w:szCs w:val="20"/>
         </w:rPr>
-        <w:t xml:space="preserve">   slurm {</w:t>
+        <w:t xml:space="preserve">   </w:t>
+      </w:r>
+      <w:proofErr w:type="spellStart"/>
+      <w:r>
+        <w:rPr>
+          <w:rFonts w:ascii="Consolas" w:eastAsia="Times New Roman" w:hAnsi="Consolas" w:cs="Courier New"/>
+          <w:color w:val="424242"/>
+          <w:sz w:val="20"/>
+          <w:szCs w:val="20"/>
+        </w:rPr>
+        <w:t>slurm</w:t>
+      </w:r>
+      <w:proofErr w:type="spellEnd"/>
+      <w:r>
+        <w:rPr>
+          <w:rFonts w:ascii="Consolas" w:eastAsia="Times New Roman" w:hAnsi="Consolas" w:cs="Courier New"/>
+          <w:color w:val="424242"/>
+          <w:sz w:val="20"/>
+          <w:szCs w:val="20"/>
+        </w:rPr>
+        <w:t xml:space="preserve"> {</w:t>
       </w:r>
     </w:p>
     <w:p>
@@ -2635,7 +3000,87 @@
           <w:sz w:val="20"/>
           <w:szCs w:val="20"/>
         </w:rPr>
-        <w:t xml:space="preserve">        # create a profile called “slurm”. It uses nextflow’s “slurm” executor. Slurm will submit jobs to a host machine called “a100-1”</w:t>
+        <w:t xml:space="preserve">        # create a profile called “</w:t>
+      </w:r>
+      <w:proofErr w:type="spellStart"/>
+      <w:r>
+        <w:rPr>
+          <w:rFonts w:ascii="Consolas" w:eastAsia="Times New Roman" w:hAnsi="Consolas" w:cs="Courier New"/>
+          <w:color w:val="424242"/>
+          <w:sz w:val="20"/>
+          <w:szCs w:val="20"/>
+        </w:rPr>
+        <w:t>slurm</w:t>
+      </w:r>
+      <w:proofErr w:type="spellEnd"/>
+      <w:r>
+        <w:rPr>
+          <w:rFonts w:ascii="Consolas" w:eastAsia="Times New Roman" w:hAnsi="Consolas" w:cs="Courier New"/>
+          <w:color w:val="424242"/>
+          <w:sz w:val="20"/>
+          <w:szCs w:val="20"/>
+        </w:rPr>
+        <w:t xml:space="preserve">”. It uses </w:t>
+      </w:r>
+      <w:proofErr w:type="spellStart"/>
+      <w:r>
+        <w:rPr>
+          <w:rFonts w:ascii="Consolas" w:eastAsia="Times New Roman" w:hAnsi="Consolas" w:cs="Courier New"/>
+          <w:color w:val="424242"/>
+          <w:sz w:val="20"/>
+          <w:szCs w:val="20"/>
+        </w:rPr>
+        <w:t>nextflow’s</w:t>
+      </w:r>
+      <w:proofErr w:type="spellEnd"/>
+      <w:r>
+        <w:rPr>
+          <w:rFonts w:ascii="Consolas" w:eastAsia="Times New Roman" w:hAnsi="Consolas" w:cs="Courier New"/>
+          <w:color w:val="424242"/>
+          <w:sz w:val="20"/>
+          <w:szCs w:val="20"/>
+        </w:rPr>
+        <w:t xml:space="preserve"> “</w:t>
+      </w:r>
+      <w:proofErr w:type="spellStart"/>
+      <w:r>
+        <w:rPr>
+          <w:rFonts w:ascii="Consolas" w:eastAsia="Times New Roman" w:hAnsi="Consolas" w:cs="Courier New"/>
+          <w:color w:val="424242"/>
+          <w:sz w:val="20"/>
+          <w:szCs w:val="20"/>
+        </w:rPr>
+        <w:t>slurm</w:t>
+      </w:r>
+      <w:proofErr w:type="spellEnd"/>
+      <w:r>
+        <w:rPr>
+          <w:rFonts w:ascii="Consolas" w:eastAsia="Times New Roman" w:hAnsi="Consolas" w:cs="Courier New"/>
+          <w:color w:val="424242"/>
+          <w:sz w:val="20"/>
+          <w:szCs w:val="20"/>
+        </w:rPr>
+        <w:t xml:space="preserve">” executor. </w:t>
+      </w:r>
+      <w:proofErr w:type="spellStart"/>
+      <w:r>
+        <w:rPr>
+          <w:rFonts w:ascii="Consolas" w:eastAsia="Times New Roman" w:hAnsi="Consolas" w:cs="Courier New"/>
+          <w:color w:val="424242"/>
+          <w:sz w:val="20"/>
+          <w:szCs w:val="20"/>
+        </w:rPr>
+        <w:t>Slurm</w:t>
+      </w:r>
+      <w:proofErr w:type="spellEnd"/>
+      <w:r>
+        <w:rPr>
+          <w:rFonts w:ascii="Consolas" w:eastAsia="Times New Roman" w:hAnsi="Consolas" w:cs="Courier New"/>
+          <w:color w:val="424242"/>
+          <w:sz w:val="20"/>
+          <w:szCs w:val="20"/>
+        </w:rPr>
+        <w:t xml:space="preserve"> will submit jobs to a host machine called “a100-1”</w:t>
       </w:r>
     </w:p>
     <w:p>
@@ -2681,7 +3126,47 @@
           <w:sz w:val="20"/>
           <w:szCs w:val="20"/>
         </w:rPr>
-        <w:t xml:space="preserve">        process.executor = 'slurm'</w:t>
+        <w:t xml:space="preserve">        </w:t>
+      </w:r>
+      <w:proofErr w:type="spellStart"/>
+      <w:r>
+        <w:rPr>
+          <w:rFonts w:ascii="Consolas" w:eastAsia="Times New Roman" w:hAnsi="Consolas" w:cs="Courier New"/>
+          <w:color w:val="424242"/>
+          <w:sz w:val="20"/>
+          <w:szCs w:val="20"/>
+        </w:rPr>
+        <w:t>process.executor</w:t>
+      </w:r>
+      <w:proofErr w:type="spellEnd"/>
+      <w:r>
+        <w:rPr>
+          <w:rFonts w:ascii="Consolas" w:eastAsia="Times New Roman" w:hAnsi="Consolas" w:cs="Courier New"/>
+          <w:color w:val="424242"/>
+          <w:sz w:val="20"/>
+          <w:szCs w:val="20"/>
+        </w:rPr>
+        <w:t xml:space="preserve"> = '</w:t>
+      </w:r>
+      <w:proofErr w:type="spellStart"/>
+      <w:r>
+        <w:rPr>
+          <w:rFonts w:ascii="Consolas" w:eastAsia="Times New Roman" w:hAnsi="Consolas" w:cs="Courier New"/>
+          <w:color w:val="424242"/>
+          <w:sz w:val="20"/>
+          <w:szCs w:val="20"/>
+        </w:rPr>
+        <w:t>slurm</w:t>
+      </w:r>
+      <w:proofErr w:type="spellEnd"/>
+      <w:r>
+        <w:rPr>
+          <w:rFonts w:ascii="Consolas" w:eastAsia="Times New Roman" w:hAnsi="Consolas" w:cs="Courier New"/>
+          <w:color w:val="424242"/>
+          <w:sz w:val="20"/>
+          <w:szCs w:val="20"/>
+        </w:rPr>
+        <w:t>'</w:t>
       </w:r>
     </w:p>
     <w:p>
@@ -2727,7 +3212,47 @@
           <w:sz w:val="20"/>
           <w:szCs w:val="20"/>
         </w:rPr>
-        <w:t xml:space="preserve">        process.clusterOptions = '--nodelist=a100-1'</w:t>
+        <w:t xml:space="preserve">        </w:t>
+      </w:r>
+      <w:proofErr w:type="spellStart"/>
+      <w:r>
+        <w:rPr>
+          <w:rFonts w:ascii="Consolas" w:eastAsia="Times New Roman" w:hAnsi="Consolas" w:cs="Courier New"/>
+          <w:color w:val="424242"/>
+          <w:sz w:val="20"/>
+          <w:szCs w:val="20"/>
+        </w:rPr>
+        <w:t>process.clusterOptions</w:t>
+      </w:r>
+      <w:proofErr w:type="spellEnd"/>
+      <w:r>
+        <w:rPr>
+          <w:rFonts w:ascii="Consolas" w:eastAsia="Times New Roman" w:hAnsi="Consolas" w:cs="Courier New"/>
+          <w:color w:val="424242"/>
+          <w:sz w:val="20"/>
+          <w:szCs w:val="20"/>
+        </w:rPr>
+        <w:t xml:space="preserve"> = '--</w:t>
+      </w:r>
+      <w:proofErr w:type="spellStart"/>
+      <w:r>
+        <w:rPr>
+          <w:rFonts w:ascii="Consolas" w:eastAsia="Times New Roman" w:hAnsi="Consolas" w:cs="Courier New"/>
+          <w:color w:val="424242"/>
+          <w:sz w:val="20"/>
+          <w:szCs w:val="20"/>
+        </w:rPr>
+        <w:t>nodelist</w:t>
+      </w:r>
+      <w:proofErr w:type="spellEnd"/>
+      <w:r>
+        <w:rPr>
+          <w:rFonts w:ascii="Consolas" w:eastAsia="Times New Roman" w:hAnsi="Consolas" w:cs="Courier New"/>
+          <w:color w:val="424242"/>
+          <w:sz w:val="20"/>
+          <w:szCs w:val="20"/>
+        </w:rPr>
+        <w:t>=a100-1'</w:t>
       </w:r>
     </w:p>
     <w:p>
@@ -2773,7 +3298,27 @@
           <w:sz w:val="20"/>
           <w:szCs w:val="20"/>
         </w:rPr>
-        <w:t xml:space="preserve">        process.errorStrategy = 'retry'</w:t>
+        <w:t xml:space="preserve">        </w:t>
+      </w:r>
+      <w:proofErr w:type="spellStart"/>
+      <w:r>
+        <w:rPr>
+          <w:rFonts w:ascii="Consolas" w:eastAsia="Times New Roman" w:hAnsi="Consolas" w:cs="Courier New"/>
+          <w:color w:val="424242"/>
+          <w:sz w:val="20"/>
+          <w:szCs w:val="20"/>
+        </w:rPr>
+        <w:t>process.errorStrategy</w:t>
+      </w:r>
+      <w:proofErr w:type="spellEnd"/>
+      <w:r>
+        <w:rPr>
+          <w:rFonts w:ascii="Consolas" w:eastAsia="Times New Roman" w:hAnsi="Consolas" w:cs="Courier New"/>
+          <w:color w:val="424242"/>
+          <w:sz w:val="20"/>
+          <w:szCs w:val="20"/>
+        </w:rPr>
+        <w:t xml:space="preserve"> = 'retry'</w:t>
       </w:r>
     </w:p>
     <w:p>
@@ -2819,7 +3364,27 @@
           <w:sz w:val="20"/>
           <w:szCs w:val="20"/>
         </w:rPr>
-        <w:t xml:space="preserve">        process.maxRetries = 2</w:t>
+        <w:t xml:space="preserve">        </w:t>
+      </w:r>
+      <w:proofErr w:type="spellStart"/>
+      <w:r>
+        <w:rPr>
+          <w:rFonts w:ascii="Consolas" w:eastAsia="Times New Roman" w:hAnsi="Consolas" w:cs="Courier New"/>
+          <w:color w:val="424242"/>
+          <w:sz w:val="20"/>
+          <w:szCs w:val="20"/>
+        </w:rPr>
+        <w:t>process.maxRetries</w:t>
+      </w:r>
+      <w:proofErr w:type="spellEnd"/>
+      <w:r>
+        <w:rPr>
+          <w:rFonts w:ascii="Consolas" w:eastAsia="Times New Roman" w:hAnsi="Consolas" w:cs="Courier New"/>
+          <w:color w:val="424242"/>
+          <w:sz w:val="20"/>
+          <w:szCs w:val="20"/>
+        </w:rPr>
+        <w:t xml:space="preserve"> = 2</w:t>
       </w:r>
     </w:p>
     <w:p>
@@ -3003,7 +3568,47 @@
           <w:sz w:val="20"/>
           <w:szCs w:val="20"/>
         </w:rPr>
-        <w:t xml:space="preserve">    # Here we modify default behaviour of the nextflow build-in executors </w:t>
+        <w:t xml:space="preserve">    # Here we modify default </w:t>
+      </w:r>
+      <w:proofErr w:type="spellStart"/>
+      <w:r>
+        <w:rPr>
+          <w:rFonts w:ascii="Consolas" w:eastAsia="Times New Roman" w:hAnsi="Consolas" w:cs="Courier New"/>
+          <w:color w:val="424242"/>
+          <w:sz w:val="20"/>
+          <w:szCs w:val="20"/>
+        </w:rPr>
+        <w:t>behaviour</w:t>
+      </w:r>
+      <w:proofErr w:type="spellEnd"/>
+      <w:r>
+        <w:rPr>
+          <w:rFonts w:ascii="Consolas" w:eastAsia="Times New Roman" w:hAnsi="Consolas" w:cs="Courier New"/>
+          <w:color w:val="424242"/>
+          <w:sz w:val="20"/>
+          <w:szCs w:val="20"/>
+        </w:rPr>
+        <w:t xml:space="preserve"> of the </w:t>
+      </w:r>
+      <w:proofErr w:type="spellStart"/>
+      <w:r>
+        <w:rPr>
+          <w:rFonts w:ascii="Consolas" w:eastAsia="Times New Roman" w:hAnsi="Consolas" w:cs="Courier New"/>
+          <w:color w:val="424242"/>
+          <w:sz w:val="20"/>
+          <w:szCs w:val="20"/>
+        </w:rPr>
+        <w:t>nextflow</w:t>
+      </w:r>
+      <w:proofErr w:type="spellEnd"/>
+      <w:r>
+        <w:rPr>
+          <w:rFonts w:ascii="Consolas" w:eastAsia="Times New Roman" w:hAnsi="Consolas" w:cs="Courier New"/>
+          <w:color w:val="424242"/>
+          <w:sz w:val="20"/>
+          <w:szCs w:val="20"/>
+        </w:rPr>
+        <w:t xml:space="preserve"> build-in executors </w:t>
       </w:r>
     </w:p>
     <w:p>
@@ -3095,7 +3700,27 @@
           <w:sz w:val="20"/>
           <w:szCs w:val="20"/>
         </w:rPr>
-        <w:t xml:space="preserve">        cpus = 256 # local executor can allocate jobs that require that many CPUs at a time</w:t>
+        <w:t xml:space="preserve">        </w:t>
+      </w:r>
+      <w:proofErr w:type="spellStart"/>
+      <w:r>
+        <w:rPr>
+          <w:rFonts w:ascii="Consolas" w:eastAsia="Times New Roman" w:hAnsi="Consolas" w:cs="Courier New"/>
+          <w:color w:val="424242"/>
+          <w:sz w:val="20"/>
+          <w:szCs w:val="20"/>
+        </w:rPr>
+        <w:t>cpus</w:t>
+      </w:r>
+      <w:proofErr w:type="spellEnd"/>
+      <w:r>
+        <w:rPr>
+          <w:rFonts w:ascii="Consolas" w:eastAsia="Times New Roman" w:hAnsi="Consolas" w:cs="Courier New"/>
+          <w:color w:val="424242"/>
+          <w:sz w:val="20"/>
+          <w:szCs w:val="20"/>
+        </w:rPr>
+        <w:t xml:space="preserve"> = 256 # local executor can allocate jobs that require that many CPUs at a time</w:t>
       </w:r>
     </w:p>
     <w:p>
@@ -3233,7 +3858,27 @@
           <w:sz w:val="20"/>
           <w:szCs w:val="20"/>
         </w:rPr>
-        <w:t xml:space="preserve">    $slurm { </w:t>
+        <w:t xml:space="preserve">    $</w:t>
+      </w:r>
+      <w:proofErr w:type="spellStart"/>
+      <w:r>
+        <w:rPr>
+          <w:rFonts w:ascii="Consolas" w:eastAsia="Times New Roman" w:hAnsi="Consolas" w:cs="Courier New"/>
+          <w:color w:val="424242"/>
+          <w:sz w:val="20"/>
+          <w:szCs w:val="20"/>
+        </w:rPr>
+        <w:t>slurm</w:t>
+      </w:r>
+      <w:proofErr w:type="spellEnd"/>
+      <w:r>
+        <w:rPr>
+          <w:rFonts w:ascii="Consolas" w:eastAsia="Times New Roman" w:hAnsi="Consolas" w:cs="Courier New"/>
+          <w:color w:val="424242"/>
+          <w:sz w:val="20"/>
+          <w:szCs w:val="20"/>
+        </w:rPr>
+        <w:t xml:space="preserve"> { </w:t>
       </w:r>
     </w:p>
     <w:p>
@@ -3279,7 +3924,47 @@
           <w:sz w:val="20"/>
           <w:szCs w:val="20"/>
         </w:rPr>
-        <w:t xml:space="preserve">       queueSize = 500  # slurm can spawn that many processes at a time.</w:t>
+        <w:t xml:space="preserve">       </w:t>
+      </w:r>
+      <w:proofErr w:type="spellStart"/>
+      <w:r>
+        <w:rPr>
+          <w:rFonts w:ascii="Consolas" w:eastAsia="Times New Roman" w:hAnsi="Consolas" w:cs="Courier New"/>
+          <w:color w:val="424242"/>
+          <w:sz w:val="20"/>
+          <w:szCs w:val="20"/>
+        </w:rPr>
+        <w:t>queueSize</w:t>
+      </w:r>
+      <w:proofErr w:type="spellEnd"/>
+      <w:r>
+        <w:rPr>
+          <w:rFonts w:ascii="Consolas" w:eastAsia="Times New Roman" w:hAnsi="Consolas" w:cs="Courier New"/>
+          <w:color w:val="424242"/>
+          <w:sz w:val="20"/>
+          <w:szCs w:val="20"/>
+        </w:rPr>
+        <w:t xml:space="preserve"> = 500  # </w:t>
+      </w:r>
+      <w:proofErr w:type="spellStart"/>
+      <w:r>
+        <w:rPr>
+          <w:rFonts w:ascii="Consolas" w:eastAsia="Times New Roman" w:hAnsi="Consolas" w:cs="Courier New"/>
+          <w:color w:val="424242"/>
+          <w:sz w:val="20"/>
+          <w:szCs w:val="20"/>
+        </w:rPr>
+        <w:t>slurm</w:t>
+      </w:r>
+      <w:proofErr w:type="spellEnd"/>
+      <w:r>
+        <w:rPr>
+          <w:rFonts w:ascii="Consolas" w:eastAsia="Times New Roman" w:hAnsi="Consolas" w:cs="Courier New"/>
+          <w:color w:val="424242"/>
+          <w:sz w:val="20"/>
+          <w:szCs w:val="20"/>
+        </w:rPr>
+        <w:t xml:space="preserve"> can spawn that many processes at a time.</w:t>
       </w:r>
     </w:p>
     <w:p>
@@ -3456,6 +4141,7 @@
           <w:szCs w:val="20"/>
         </w:rPr>
       </w:pPr>
+      <w:proofErr w:type="spellStart"/>
       <w:r>
         <w:rPr>
           <w:rFonts w:ascii="Consolas" w:eastAsia="Times New Roman" w:hAnsi="Consolas" w:cs="Courier New"/>
@@ -3463,7 +4149,17 @@
           <w:sz w:val="20"/>
           <w:szCs w:val="20"/>
         </w:rPr>
-        <w:t>docker.enabled = true # allow execution of processes inside docker containers</w:t>
+        <w:t>docker.enabled</w:t>
+      </w:r>
+      <w:proofErr w:type="spellEnd"/>
+      <w:r>
+        <w:rPr>
+          <w:rFonts w:ascii="Consolas" w:eastAsia="Times New Roman" w:hAnsi="Consolas" w:cs="Courier New"/>
+          <w:color w:val="424242"/>
+          <w:sz w:val="20"/>
+          <w:szCs w:val="20"/>
+        </w:rPr>
+        <w:t xml:space="preserve"> = true # allow execution of processes inside docker containers</w:t>
       </w:r>
     </w:p>
     <w:p>
@@ -3546,7 +4242,15 @@
         <w:ind w:left="567"/>
       </w:pPr>
       <w:r>
-        <w:t>cd plepiseq-phylogenetic-pipelin</w:t>
+        <w:t xml:space="preserve">cd </w:t>
+      </w:r>
+      <w:proofErr w:type="spellStart"/>
+      <w:r>
+        <w:t>plepiseq</w:t>
+      </w:r>
+      <w:proofErr w:type="spellEnd"/>
+      <w:r>
+        <w:t>-phylogenetic-pipelin</w:t>
       </w:r>
       <w:r>
         <w:t>e</w:t>
@@ -3571,7 +4275,13 @@
         <w:rPr>
           <w:rFonts w:cs="Arial"/>
         </w:rPr>
-        <w:t xml:space="preserve"> Build the container images</w:t>
+        <w:t xml:space="preserve"> Build the </w:t>
+      </w:r>
+      <w:r>
+        <w:rPr>
+          <w:rFonts w:cs="Arial"/>
+        </w:rPr>
+        <w:t>image (works for both viral and bacterial workflows)</w:t>
       </w:r>
     </w:p>
     <w:p>
@@ -3580,16 +4290,34 @@
         <w:ind w:left="426"/>
       </w:pPr>
       <w:r>
-        <w:t>docker build -t pzh_pipeline_viral-phylo -f Dockerfiles/Dockerfile-viral .</w:t>
-      </w:r>
-    </w:p>
-    <w:p>
-      <w:pPr>
-        <w:pStyle w:val="code-box"/>
-        <w:ind w:left="426"/>
-      </w:pPr>
-      <w:r>
-        <w:t xml:space="preserve">docker build -t pzh_pipeline_bacterial-phylo -f Dockerfiles/Dockerfile-bacterial </w:t>
+        <w:t xml:space="preserve">docker build -t </w:t>
+      </w:r>
+      <w:proofErr w:type="spellStart"/>
+      <w:r>
+        <w:t>pzh_pipeline-phylo</w:t>
+      </w:r>
+      <w:proofErr w:type="spellEnd"/>
+      <w:r>
+        <w:t xml:space="preserve"> </w:t>
+      </w:r>
+      <w:r>
+        <w:t xml:space="preserve">-f </w:t>
+      </w:r>
+      <w:proofErr w:type="spellStart"/>
+      <w:r>
+        <w:t>Dockerfiles</w:t>
+      </w:r>
+      <w:proofErr w:type="spellEnd"/>
+      <w:r>
+        <w:t>/</w:t>
+      </w:r>
+      <w:proofErr w:type="spellStart"/>
+      <w:r>
+        <w:t>Dockerfile</w:t>
+      </w:r>
+      <w:proofErr w:type="spellEnd"/>
+      <w:r>
+        <w:t>.</w:t>
       </w:r>
     </w:p>
     <w:p>
@@ -3612,8 +4340,21 @@
         <w:rPr>
           <w:rFonts w:cs="Arial"/>
         </w:rPr>
-        <w:lastRenderedPageBreak/>
-        <w:t xml:space="preserve">Pull the Prokka helper image </w:t>
+        <w:t xml:space="preserve">Pull the </w:t>
+      </w:r>
+      <w:proofErr w:type="spellStart"/>
+      <w:r>
+        <w:rPr>
+          <w:rFonts w:cs="Arial"/>
+        </w:rPr>
+        <w:t>Prokka</w:t>
+      </w:r>
+      <w:proofErr w:type="spellEnd"/>
+      <w:r>
+        <w:rPr>
+          <w:rFonts w:cs="Arial"/>
+        </w:rPr>
+        <w:t xml:space="preserve"> helper image </w:t>
       </w:r>
     </w:p>
     <w:p>
@@ -3622,11 +4363,25 @@
         <w:ind w:left="426"/>
       </w:pPr>
       <w:r>
-        <w:t>docker pull staphb/prokka:lates</w:t>
+        <w:lastRenderedPageBreak/>
+        <w:t xml:space="preserve">docker pull </w:t>
+      </w:r>
+      <w:proofErr w:type="spellStart"/>
+      <w:r>
+        <w:t>staphb</w:t>
+      </w:r>
+      <w:proofErr w:type="spellEnd"/>
+      <w:r>
+        <w:t>/</w:t>
+      </w:r>
+      <w:proofErr w:type="spellStart"/>
+      <w:r>
+        <w:t>prokka:lates</w:t>
       </w:r>
       <w:r>
         <w:t>t</w:t>
       </w:r>
+      <w:proofErr w:type="spellEnd"/>
     </w:p>
     <w:p>
       <w:pPr>
@@ -3674,8 +4429,21 @@
         <w:ind w:left="426"/>
       </w:pPr>
       <w:r>
-        <w:t>cp nextflow.config.template nextflow.config</w:t>
-      </w:r>
+        <w:t xml:space="preserve">cp </w:t>
+      </w:r>
+      <w:proofErr w:type="spellStart"/>
+      <w:r>
+        <w:t>nextflow.config.template</w:t>
+      </w:r>
+      <w:proofErr w:type="spellEnd"/>
+      <w:r>
+        <w:t xml:space="preserve"> </w:t>
+      </w:r>
+      <w:proofErr w:type="spellStart"/>
+      <w:r>
+        <w:t>nextflow.config</w:t>
+      </w:r>
+      <w:proofErr w:type="spellEnd"/>
     </w:p>
     <w:p>
       <w:pPr>
@@ -3701,7 +4469,7 @@
         </w:rPr>
       </w:pPr>
       <w:bookmarkStart w:id="9" w:name="X31e01af17ed3ae59b114bdb01174248ae563f00"/>
-      <w:bookmarkEnd w:id="6"/>
+      <w:bookmarkEnd w:id="7"/>
       <w:r>
         <w:rPr>
           <w:rFonts w:ascii="Arial" w:eastAsia="Noto Sans CJK SC" w:hAnsi="Arial" w:cs="Arial"/>
@@ -3743,19 +4511,15 @@
     </w:p>
     <w:p>
       <w:pPr>
-        <w:pStyle w:val="FirstParagraph"/>
-      </w:pPr>
-      <w:r>
-        <w:t xml:space="preserve">1. </w:t>
-      </w:r>
-    </w:p>
-    <w:p>
-      <w:pPr>
-        <w:pStyle w:val="FirstParagraph"/>
-      </w:pPr>
-      <w:r>
-        <w:t xml:space="preserve">2. </w:t>
-      </w:r>
+        <w:pStyle w:val="Tekstpodstawowy"/>
+        <w:numPr>
+          <w:ilvl w:val="1"/>
+          <w:numId w:val="13"/>
+        </w:numPr>
+        <w:rPr>
+          <w:lang w:eastAsia="zh-CN" w:bidi="hi-IN"/>
+        </w:rPr>
+      </w:pPr>
     </w:p>
     <w:p>
       <w:pPr>
@@ -3798,8 +4562,8 @@
           <w:lang w:eastAsia="zh-CN" w:bidi="hi-IN"/>
         </w:rPr>
       </w:pPr>
-      <w:bookmarkStart w:id="11" w:name="Xd19bea510e08855bf8a6d23b39c8dd4f32236ae"/>
-      <w:bookmarkStart w:id="12" w:name="_Toc202278961"/>
+      <w:bookmarkStart w:id="11" w:name="_Toc202278961"/>
+      <w:bookmarkStart w:id="12" w:name="Xd19bea510e08855bf8a6d23b39c8dd4f32236ae"/>
       <w:bookmarkEnd w:id="9"/>
       <w:r>
         <w:rPr>
@@ -3813,7 +4577,7 @@
         </w:rPr>
         <w:t>Running the bacterial pipeline</w:t>
       </w:r>
-      <w:bookmarkEnd w:id="12"/>
+      <w:bookmarkEnd w:id="11"/>
       <w:r>
         <w:rPr>
           <w:rFonts w:ascii="Arial" w:eastAsia="Noto Sans CJK SC" w:hAnsi="Arial" w:cs="Arial"/>
@@ -3870,13 +4634,7 @@
         <w:rPr>
           <w:rFonts w:cs="Arial"/>
         </w:rPr>
-        <w:t xml:space="preserve"> </w:t>
-      </w:r>
-      <w:r>
-        <w:rPr>
-          <w:rFonts w:cs="Arial"/>
-        </w:rPr>
-        <w:t>Copy the nf_pipeline_bacterial_phylo.sh script from the repository’s root directory into your working directory.</w:t>
+        <w:t xml:space="preserve"> Copy the nf_pipeline_bacterial_phylo.sh script from the repository’s root directory into your working directory.</w:t>
       </w:r>
     </w:p>
     <w:p>
@@ -3899,19 +4657,35 @@
         <w:rPr>
           <w:rFonts w:cs="Arial"/>
         </w:rPr>
-        <w:t xml:space="preserve"> </w:t>
-      </w:r>
-      <w:r>
-        <w:rPr>
-          <w:rFonts w:cs="Arial"/>
-        </w:rPr>
-        <w:t>(Optional) Copy a valid metadata file e.g. metadata_salmonella.txt file and a fastas/ directory with uncompressed genome FASTA files into the working directory. Example files are available in the data/</w:t>
-      </w:r>
-      <w:r>
-        <w:rPr>
-          <w:rFonts w:cs="Arial"/>
-        </w:rPr>
-        <w:t>example_data/salmonella</w:t>
+        <w:t xml:space="preserve"> (Optional) Copy a valid metadata file e.g. metadata_salmonella.txt file and a </w:t>
+      </w:r>
+      <w:proofErr w:type="spellStart"/>
+      <w:r>
+        <w:rPr>
+          <w:rFonts w:cs="Arial"/>
+        </w:rPr>
+        <w:t>fastas</w:t>
+      </w:r>
+      <w:proofErr w:type="spellEnd"/>
+      <w:r>
+        <w:rPr>
+          <w:rFonts w:cs="Arial"/>
+        </w:rPr>
+        <w:t>/ directory with uncompressed genome FASTA files into the working directory. Example files are available in the data/</w:t>
+      </w:r>
+      <w:proofErr w:type="spellStart"/>
+      <w:r>
+        <w:rPr>
+          <w:rFonts w:cs="Arial"/>
+        </w:rPr>
+        <w:t>example_data</w:t>
+      </w:r>
+      <w:proofErr w:type="spellEnd"/>
+      <w:r>
+        <w:rPr>
+          <w:rFonts w:cs="Arial"/>
+        </w:rPr>
+        <w:t>/salmonella</w:t>
       </w:r>
       <w:r>
         <w:rPr>
@@ -3940,13 +4714,21 @@
         <w:rPr>
           <w:rFonts w:cs="Arial"/>
         </w:rPr>
-        <w:t xml:space="preserve">Use provided shell wrapper to execute the pipeline. Shell wrapper </w:t>
-      </w:r>
-      <w:r>
-        <w:rPr>
-          <w:rFonts w:cs="Arial"/>
-        </w:rPr>
-        <w:t>validates input and forwards all parameters to Nextflow:</w:t>
+        <w:t xml:space="preserve">Use provided shell wrapper to execute the pipeline. Shell wrapper validates input and forwards all parameters to </w:t>
+      </w:r>
+      <w:proofErr w:type="spellStart"/>
+      <w:r>
+        <w:rPr>
+          <w:rFonts w:cs="Arial"/>
+        </w:rPr>
+        <w:t>Nextflow</w:t>
+      </w:r>
+      <w:proofErr w:type="spellEnd"/>
+      <w:r>
+        <w:rPr>
+          <w:rFonts w:cs="Arial"/>
+        </w:rPr>
+        <w:t>:</w:t>
       </w:r>
     </w:p>
     <w:p>
@@ -3967,13 +4749,45 @@
         <w:br/>
       </w:r>
       <w:r>
-        <w:t xml:space="preserve">    --inputDir      fastas/ \</w:t>
+        <w:t xml:space="preserve">    --</w:t>
+      </w:r>
+      <w:proofErr w:type="spellStart"/>
+      <w:r>
+        <w:t>inputDir</w:t>
+      </w:r>
+      <w:proofErr w:type="spellEnd"/>
+      <w:r>
+        <w:t xml:space="preserve">      </w:t>
+      </w:r>
+      <w:proofErr w:type="spellStart"/>
+      <w:r>
+        <w:t>fastas</w:t>
+      </w:r>
+      <w:proofErr w:type="spellEnd"/>
+      <w:r>
+        <w:t>/ \</w:t>
       </w:r>
       <w:r>
         <w:br/>
       </w:r>
       <w:r>
-        <w:t xml:space="preserve">    --inputType     fasta                </w:t>
+        <w:t xml:space="preserve">    --</w:t>
+      </w:r>
+      <w:proofErr w:type="spellStart"/>
+      <w:r>
+        <w:t>inputType</w:t>
+      </w:r>
+      <w:proofErr w:type="spellEnd"/>
+      <w:r>
+        <w:t xml:space="preserve">     </w:t>
+      </w:r>
+      <w:proofErr w:type="spellStart"/>
+      <w:r>
+        <w:t>fasta</w:t>
+      </w:r>
+      <w:proofErr w:type="spellEnd"/>
+      <w:r>
+        <w:t xml:space="preserve">                </w:t>
       </w:r>
       <w:r>
         <w:br/>
@@ -3985,7 +4799,15 @@
         <w:br/>
       </w:r>
       <w:r>
-        <w:t xml:space="preserve">    --results_prefix Salmonella_run1 \</w:t>
+        <w:t xml:space="preserve">    --</w:t>
+      </w:r>
+      <w:proofErr w:type="spellStart"/>
+      <w:r>
+        <w:t>results_prefix</w:t>
+      </w:r>
+      <w:proofErr w:type="spellEnd"/>
+      <w:r>
+        <w:t xml:space="preserve"> Salmonella_run1 \</w:t>
       </w:r>
       <w:r>
         <w:br/>
@@ -3997,7 +4819,15 @@
         <w:br/>
       </w:r>
       <w:r>
-        <w:t xml:space="preserve">    --projectDir    </w:t>
+        <w:t xml:space="preserve">    --</w:t>
+      </w:r>
+      <w:proofErr w:type="spellStart"/>
+      <w:r>
+        <w:t>projectDir</w:t>
+      </w:r>
+      <w:proofErr w:type="spellEnd"/>
+      <w:r>
+        <w:t xml:space="preserve">    </w:t>
       </w:r>
       <w:r>
         <w:t>PATH_TO_REPO</w:t>
@@ -4011,13 +4841,7 @@
         <w:pStyle w:val="FirstParagraph"/>
       </w:pPr>
       <w:r>
-        <w:t xml:space="preserve">Substitute </w:t>
-      </w:r>
-      <w:r>
-        <w:t>PATH_TO_REPO</w:t>
-      </w:r>
-      <w:r>
-        <w:t xml:space="preserve"> with a valid directory where repo was cloned (2.</w:t>
+        <w:t>Substitute PATH_TO_REPO with a valid directory where repo was cloned (2.</w:t>
       </w:r>
       <w:r>
         <w:t>b</w:t>
@@ -4050,23 +4874,36 @@
         <w:t>all</w:t>
       </w:r>
       <w:r>
+        <w:t xml:space="preserve"> available flags.</w:t>
+      </w:r>
+      <w:bookmarkStart w:id="13" w:name="direct-nextflow-alternative"/>
+      <w:r>
         <w:t xml:space="preserve"> </w:t>
       </w:r>
       <w:r>
-        <w:t>available flags.</w:t>
-      </w:r>
-      <w:bookmarkStart w:id="13" w:name="direct-nextflow-alternative"/>
-      <w:r>
-        <w:t xml:space="preserve"> </w:t>
-      </w:r>
-      <w:r>
-        <w:t>It is not recommended to use nextflow scripts directly</w:t>
+        <w:t xml:space="preserve">It is not recommended to use </w:t>
+      </w:r>
+      <w:proofErr w:type="spellStart"/>
+      <w:r>
+        <w:t>nextflow</w:t>
+      </w:r>
+      <w:proofErr w:type="spellEnd"/>
+      <w:r>
+        <w:t xml:space="preserve"> scripts directly</w:t>
       </w:r>
       <w:r>
         <w:t>,</w:t>
       </w:r>
       <w:r>
-        <w:t xml:space="preserve"> as all defaults are only located i the shell wrappers.</w:t>
+        <w:t xml:space="preserve"> as all defaults are only located </w:t>
+      </w:r>
+      <w:proofErr w:type="spellStart"/>
+      <w:r>
+        <w:t>i</w:t>
+      </w:r>
+      <w:proofErr w:type="spellEnd"/>
+      <w:r>
+        <w:t xml:space="preserve"> the shell wrappers.</w:t>
       </w:r>
     </w:p>
     <w:p>
@@ -4093,10 +4930,10 @@
           <w:lang w:eastAsia="zh-CN" w:bidi="hi-IN"/>
         </w:rPr>
       </w:pPr>
-      <w:bookmarkStart w:id="14" w:name="hardware-requirements-typical"/>
-      <w:bookmarkStart w:id="15" w:name="_Toc202278962"/>
-      <w:bookmarkEnd w:id="2"/>
-      <w:bookmarkEnd w:id="11"/>
+      <w:bookmarkStart w:id="14" w:name="_Toc202278962"/>
+      <w:bookmarkStart w:id="15" w:name="hardware-requirements-typical"/>
+      <w:bookmarkEnd w:id="3"/>
+      <w:bookmarkEnd w:id="12"/>
       <w:bookmarkEnd w:id="13"/>
       <w:r>
         <w:rPr>
@@ -4109,10 +4946,9 @@
           <w:szCs w:val="36"/>
           <w:lang w:eastAsia="zh-CN" w:bidi="hi-IN"/>
         </w:rPr>
-        <w:lastRenderedPageBreak/>
         <w:t>Hardware requirements</w:t>
       </w:r>
-      <w:bookmarkEnd w:id="15"/>
+      <w:bookmarkEnd w:id="14"/>
       <w:r>
         <w:rPr>
           <w:rFonts w:ascii="Arial" w:eastAsia="Noto Sans CJK SC" w:hAnsi="Arial" w:cs="Arial"/>
@@ -4138,7 +4974,28 @@
         <w:rPr>
           <w:lang w:eastAsia="zh-CN" w:bidi="hi-IN"/>
         </w:rPr>
-        <w:t>The pipeline does not require GPU acceleration, however, some steps like proposing core genome with roary can be computationally heavy. Below  are the minimal requirement to run the pipeline, however some modules (see chapter 7 and 8) might benefit from increasing number of available CPUs.</w:t>
+        <w:t xml:space="preserve">The pipeline does not require GPU acceleration, however, some steps like proposing core genome with </w:t>
+      </w:r>
+      <w:proofErr w:type="spellStart"/>
+      <w:r>
+        <w:rPr>
+          <w:lang w:eastAsia="zh-CN" w:bidi="hi-IN"/>
+        </w:rPr>
+        <w:t>roary</w:t>
+      </w:r>
+      <w:proofErr w:type="spellEnd"/>
+      <w:r>
+        <w:rPr>
+          <w:lang w:eastAsia="zh-CN" w:bidi="hi-IN"/>
+        </w:rPr>
+        <w:t xml:space="preserve"> can be computationally heavy. Below  are the minimal requirement to </w:t>
+      </w:r>
+      <w:r>
+        <w:rPr>
+          <w:lang w:eastAsia="zh-CN" w:bidi="hi-IN"/>
+        </w:rPr>
+        <w:lastRenderedPageBreak/>
+        <w:t>run the pipeline, however some modules (see chapter 7 and 8) might benefit from increasing number of available CPUs.</w:t>
       </w:r>
     </w:p>
     <w:tbl>
@@ -4346,7 +5203,7 @@
     <w:p>
       <w:r>
         <w:pict w14:anchorId="15FFD727">
-          <v:rect id="_x0000_i1236" style="width:0;height:1.5pt" o:hralign="center" o:hrstd="t" o:hr="t"/>
+          <v:rect id="_x0000_i1025" style="width:0;height:1.5pt" o:hralign="center" o:hrstd="t" o:hr="t"/>
         </w:pict>
       </w:r>
     </w:p>
@@ -4374,9 +5231,9 @@
           <w:lang w:eastAsia="zh-CN" w:bidi="hi-IN"/>
         </w:rPr>
       </w:pPr>
-      <w:bookmarkStart w:id="16" w:name="repository-layout"/>
-      <w:bookmarkStart w:id="17" w:name="_Toc202278963"/>
-      <w:bookmarkEnd w:id="14"/>
+      <w:bookmarkStart w:id="16" w:name="_Toc202278963"/>
+      <w:bookmarkStart w:id="17" w:name="repository-layout"/>
+      <w:bookmarkEnd w:id="15"/>
       <w:r>
         <w:rPr>
           <w:rFonts w:ascii="Arial" w:eastAsia="Noto Sans CJK SC" w:hAnsi="Arial" w:cs="Arial"/>
@@ -4390,7 +5247,7 @@
         </w:rPr>
         <w:t>Repository layout</w:t>
       </w:r>
-      <w:bookmarkEnd w:id="17"/>
+      <w:bookmarkEnd w:id="16"/>
     </w:p>
     <w:p>
       <w:pPr>
@@ -4416,7 +5273,21 @@
         <w:rPr>
           <w:rStyle w:val="VerbatimChar"/>
         </w:rPr>
-        <w:t xml:space="preserve">├── Dockerfiles/         </w:t>
+        <w:t xml:space="preserve">├── </w:t>
+      </w:r>
+      <w:proofErr w:type="spellStart"/>
+      <w:r>
+        <w:rPr>
+          <w:rStyle w:val="VerbatimChar"/>
+        </w:rPr>
+        <w:t>Dockerfiles</w:t>
+      </w:r>
+      <w:proofErr w:type="spellEnd"/>
+      <w:r>
+        <w:rPr>
+          <w:rStyle w:val="VerbatimChar"/>
+        </w:rPr>
+        <w:t xml:space="preserve">/         </w:t>
       </w:r>
       <w:r>
         <w:br/>
@@ -4443,7 +5314,21 @@
         <w:rPr>
           <w:rStyle w:val="VerbatimChar"/>
         </w:rPr>
-        <w:t xml:space="preserve">├── dag_png/             </w:t>
+        <w:t xml:space="preserve">├── </w:t>
+      </w:r>
+      <w:proofErr w:type="spellStart"/>
+      <w:r>
+        <w:rPr>
+          <w:rStyle w:val="VerbatimChar"/>
+        </w:rPr>
+        <w:t>dag_png</w:t>
+      </w:r>
+      <w:proofErr w:type="spellEnd"/>
+      <w:r>
+        <w:rPr>
+          <w:rStyle w:val="VerbatimChar"/>
+        </w:rPr>
+        <w:t xml:space="preserve">/             </w:t>
       </w:r>
       <w:r>
         <w:br/>
@@ -4489,41 +5374,81 @@
           <w:rFonts w:cs="Arial"/>
         </w:rPr>
       </w:pPr>
-      <w:r>
-        <w:rPr>
-          <w:rFonts w:cs="Arial"/>
-        </w:rPr>
-        <w:t>Dockerfiles - a directory with two Dockerfiles (</w:t>
-      </w:r>
-      <w:r>
-        <w:rPr>
-          <w:rFonts w:cs="Arial"/>
-        </w:rPr>
-        <w:t xml:space="preserve">Dockerfile-bacterial </w:t>
-      </w:r>
-      <w:r>
-        <w:rPr>
-          <w:rFonts w:cs="Arial"/>
-        </w:rPr>
-        <w:t xml:space="preserve">, </w:t>
-      </w:r>
-      <w:r>
-        <w:rPr>
-          <w:rFonts w:cs="Arial"/>
-        </w:rPr>
-        <w:t>Dockerfile-viral</w:t>
-      </w:r>
-      <w:r>
-        <w:rPr>
-          <w:rFonts w:cs="Arial"/>
-        </w:rPr>
-        <w:t>)</w:t>
-      </w:r>
-      <w:r>
-        <w:rPr>
-          <w:rFonts w:cs="Arial"/>
-        </w:rPr>
-        <w:t xml:space="preserve"> used to create a suitable environment to execute nextflow modules</w:t>
+      <w:proofErr w:type="spellStart"/>
+      <w:r>
+        <w:rPr>
+          <w:rFonts w:cs="Arial"/>
+        </w:rPr>
+        <w:t>Dockerfiles</w:t>
+      </w:r>
+      <w:proofErr w:type="spellEnd"/>
+      <w:r>
+        <w:rPr>
+          <w:rFonts w:cs="Arial"/>
+        </w:rPr>
+        <w:t xml:space="preserve"> - a directory with two </w:t>
+      </w:r>
+      <w:proofErr w:type="spellStart"/>
+      <w:r>
+        <w:rPr>
+          <w:rFonts w:cs="Arial"/>
+        </w:rPr>
+        <w:t>Dockerfiles</w:t>
+      </w:r>
+      <w:proofErr w:type="spellEnd"/>
+      <w:r>
+        <w:rPr>
+          <w:rFonts w:cs="Arial"/>
+        </w:rPr>
+        <w:t xml:space="preserve"> (</w:t>
+      </w:r>
+      <w:proofErr w:type="spellStart"/>
+      <w:r>
+        <w:rPr>
+          <w:rFonts w:cs="Arial"/>
+        </w:rPr>
+        <w:t>Dockerfile</w:t>
+      </w:r>
+      <w:proofErr w:type="spellEnd"/>
+      <w:r>
+        <w:rPr>
+          <w:rFonts w:cs="Arial"/>
+        </w:rPr>
+        <w:t xml:space="preserve">-bacterial , </w:t>
+      </w:r>
+      <w:proofErr w:type="spellStart"/>
+      <w:r>
+        <w:rPr>
+          <w:rFonts w:cs="Arial"/>
+        </w:rPr>
+        <w:t>Dockerfile</w:t>
+      </w:r>
+      <w:proofErr w:type="spellEnd"/>
+      <w:r>
+        <w:rPr>
+          <w:rFonts w:cs="Arial"/>
+        </w:rPr>
+        <w:t>-viral)</w:t>
+      </w:r>
+      <w:r>
+        <w:rPr>
+          <w:rFonts w:cs="Arial"/>
+        </w:rPr>
+        <w:t xml:space="preserve"> used to create a suitable environment to execute </w:t>
+      </w:r>
+      <w:proofErr w:type="spellStart"/>
+      <w:r>
+        <w:rPr>
+          <w:rFonts w:cs="Arial"/>
+        </w:rPr>
+        <w:t>nextflow</w:t>
+      </w:r>
+      <w:proofErr w:type="spellEnd"/>
+      <w:r>
+        <w:rPr>
+          <w:rFonts w:cs="Arial"/>
+        </w:rPr>
+        <w:t xml:space="preserve"> modules</w:t>
       </w:r>
     </w:p>
     <w:p>
@@ -4546,7 +5471,21 @@
         <w:rPr>
           <w:rFonts w:cs="Arial"/>
         </w:rPr>
-        <w:t>Modules – a directory with all the modules used by the viral pipeline. For bacterial pipeline modules are part of the corresponding .nf file</w:t>
+        <w:t>Modules – a directory with all the modules used by the viral pipeline. For bacterial pipeline modules are part of the corresponding .</w:t>
+      </w:r>
+      <w:proofErr w:type="spellStart"/>
+      <w:r>
+        <w:rPr>
+          <w:rFonts w:cs="Arial"/>
+        </w:rPr>
+        <w:t>nf</w:t>
+      </w:r>
+      <w:proofErr w:type="spellEnd"/>
+      <w:r>
+        <w:rPr>
+          <w:rFonts w:cs="Arial"/>
+        </w:rPr>
+        <w:t xml:space="preserve"> file</w:t>
       </w:r>
     </w:p>
     <w:p>
@@ -4575,8 +5514,16 @@
         <w:rPr>
           <w:rFonts w:cs="Arial"/>
         </w:rPr>
-        <w:t>– a directory with a number of helper scripts used by the pieplines</w:t>
-      </w:r>
+        <w:t xml:space="preserve">– a directory with a number of helper scripts used by the </w:t>
+      </w:r>
+      <w:proofErr w:type="spellStart"/>
+      <w:r>
+        <w:rPr>
+          <w:rFonts w:cs="Arial"/>
+        </w:rPr>
+        <w:t>pieplines</w:t>
+      </w:r>
+      <w:proofErr w:type="spellEnd"/>
     </w:p>
     <w:p>
       <w:pPr>
@@ -4594,12 +5541,14 @@
           <w:rFonts w:cs="Arial"/>
         </w:rPr>
       </w:pPr>
+      <w:proofErr w:type="spellStart"/>
       <w:r>
         <w:rPr>
           <w:rFonts w:cs="Arial"/>
         </w:rPr>
         <w:t>dag_png</w:t>
       </w:r>
+      <w:proofErr w:type="spellEnd"/>
       <w:r>
         <w:rPr>
           <w:rFonts w:cs="Arial"/>
@@ -4627,37 +5576,7 @@
         <w:rPr>
           <w:rFonts w:cs="Arial"/>
         </w:rPr>
-        <w:t xml:space="preserve">nf_*_pipeline*.nf    </w:t>
-      </w:r>
-      <w:r>
-        <w:rPr>
-          <w:rFonts w:cs="Arial"/>
-        </w:rPr>
-        <w:t xml:space="preserve"> and </w:t>
-      </w:r>
-      <w:r>
-        <w:rPr>
-          <w:rFonts w:cs="Arial"/>
-        </w:rPr>
-        <w:t>nf_pipeline_</w:t>
-      </w:r>
-      <w:r>
-        <w:rPr>
-          <w:rFonts w:cs="Arial"/>
-        </w:rPr>
-        <w:t>*</w:t>
-      </w:r>
-      <w:r>
-        <w:rPr>
-          <w:rFonts w:cs="Arial"/>
-        </w:rPr>
-        <w:t>_phylo.</w:t>
-      </w:r>
-      <w:r>
-        <w:rPr>
-          <w:rFonts w:cs="Arial"/>
-        </w:rPr>
-        <w:t xml:space="preserve">sh – main scripts with the pipeline and corresponding shell wrappers </w:t>
+        <w:t xml:space="preserve">nf_*_pipeline*.nf     and nf_pipeline_*_phylo.sh – main scripts with the pipeline and corresponding shell wrappers </w:t>
       </w:r>
     </w:p>
     <w:p>
@@ -4684,9 +5603,9 @@
           <w:lang w:eastAsia="zh-CN" w:bidi="hi-IN"/>
         </w:rPr>
       </w:pPr>
-      <w:bookmarkStart w:id="18" w:name="bacterial-snp-pipeline-stepbystep"/>
-      <w:bookmarkStart w:id="19" w:name="_Toc202278964"/>
-      <w:bookmarkEnd w:id="16"/>
+      <w:bookmarkStart w:id="18" w:name="_Toc202278964"/>
+      <w:bookmarkStart w:id="19" w:name="bacterial-snp-pipeline-stepbystep"/>
+      <w:bookmarkEnd w:id="17"/>
       <w:r>
         <w:rPr>
           <w:rFonts w:ascii="Arial" w:eastAsia="Noto Sans CJK SC" w:hAnsi="Arial" w:cs="Arial"/>
@@ -4752,7 +5671,7 @@
         </w:rPr>
         <w:t>step</w:t>
       </w:r>
-      <w:bookmarkEnd w:id="19"/>
+      <w:bookmarkEnd w:id="18"/>
     </w:p>
     <w:p>
       <w:pPr>
@@ -4794,10 +5713,34 @@
         <w:t xml:space="preserve"> </w:t>
       </w:r>
       <w:r>
-        <w:t>— annotates each genome FASTA with Prokka.</w:t>
-      </w:r>
-      <w:r>
-        <w:t xml:space="preserve"> This step is skipped if user already provided gff files (that is part of the Plepiseq WGS pipeline)</w:t>
+        <w:t xml:space="preserve">— annotates each genome FASTA with </w:t>
+      </w:r>
+      <w:proofErr w:type="spellStart"/>
+      <w:r>
+        <w:t>Prokka</w:t>
+      </w:r>
+      <w:proofErr w:type="spellEnd"/>
+      <w:r>
+        <w:t>.</w:t>
+      </w:r>
+      <w:r>
+        <w:t xml:space="preserve"> This step is skipped if user already provided </w:t>
+      </w:r>
+      <w:proofErr w:type="spellStart"/>
+      <w:r>
+        <w:t>gff</w:t>
+      </w:r>
+      <w:proofErr w:type="spellEnd"/>
+      <w:r>
+        <w:t xml:space="preserve"> files (that is part of the </w:t>
+      </w:r>
+      <w:proofErr w:type="spellStart"/>
+      <w:r>
+        <w:t>Plepiseq</w:t>
+      </w:r>
+      <w:proofErr w:type="spellEnd"/>
+      <w:r>
+        <w:t xml:space="preserve"> WGS pipeline)</w:t>
       </w:r>
     </w:p>
     <w:p>
@@ -4819,11 +5762,23 @@
         <w:t xml:space="preserve"> </w:t>
       </w:r>
       <w:r>
-        <w:t xml:space="preserve">– gff files are used to predict a pangenome for analyzed bactria using Roary program. Only genes present in more than 95% of </w:t>
-      </w:r>
-      <w:r>
-        <w:lastRenderedPageBreak/>
-        <w:t>samples are kept and used to propose full genome for each sample.</w:t>
+        <w:t xml:space="preserve">– </w:t>
+      </w:r>
+      <w:proofErr w:type="spellStart"/>
+      <w:r>
+        <w:t>gff</w:t>
+      </w:r>
+      <w:proofErr w:type="spellEnd"/>
+      <w:r>
+        <w:t xml:space="preserve"> files are used to predict a pangenome for analyzed </w:t>
+      </w:r>
+      <w:proofErr w:type="spellStart"/>
+      <w:r>
+        <w:t>bactria</w:t>
+      </w:r>
+      <w:proofErr w:type="spellEnd"/>
+      <w:r>
+        <w:t xml:space="preserve"> using Roary program. Only genes present in more than 95% of samples are kept and used to propose full genome for each sample.</w:t>
       </w:r>
       <w:r>
         <w:t xml:space="preserve"> Proposed genomes are already aligned.</w:t>
@@ -4842,6 +5797,7 @@
           <w:b/>
           <w:bCs/>
         </w:rPr>
+        <w:lastRenderedPageBreak/>
         <w:t xml:space="preserve">Sequence indexing </w:t>
       </w:r>
       <w:r>
@@ -4863,17 +5819,30 @@
       <w:r>
         <w:t xml:space="preserve">r </w:t>
       </w:r>
+      <w:proofErr w:type="spellStart"/>
       <w:r>
         <w:t>r</w:t>
       </w:r>
       <w:r>
-        <w:t xml:space="preserve">pipeline - </w:t>
+        <w:t>pipeline</w:t>
+      </w:r>
+      <w:proofErr w:type="spellEnd"/>
+      <w:r>
+        <w:t xml:space="preserve"> - </w:t>
       </w:r>
       <w:r>
         <w:t xml:space="preserve"> prepares an index </w:t>
       </w:r>
       <w:r>
-        <w:t>for each sample with number of ambiguous and non-standard aminoacids in the genome</w:t>
+        <w:t xml:space="preserve">for each sample with number of ambiguous and non-standard </w:t>
+      </w:r>
+      <w:proofErr w:type="spellStart"/>
+      <w:r>
+        <w:t>aminoacids</w:t>
+      </w:r>
+      <w:proofErr w:type="spellEnd"/>
+      <w:r>
+        <w:t xml:space="preserve"> in the genome</w:t>
       </w:r>
     </w:p>
     <w:p>
@@ -4979,7 +5948,15 @@
         <w:t xml:space="preserve">– </w:t>
       </w:r>
       <w:r>
-        <w:t xml:space="preserve">identification of samples with identical genome. The redundant samples are removed prior to phylogentic tree calculations (but are later reattach so the user can see all the samples he requested) </w:t>
+        <w:t xml:space="preserve">identification of samples with identical genome. The redundant samples are removed prior to </w:t>
+      </w:r>
+      <w:proofErr w:type="spellStart"/>
+      <w:r>
+        <w:t>phylogentic</w:t>
+      </w:r>
+      <w:proofErr w:type="spellEnd"/>
+      <w:r>
+        <w:t xml:space="preserve"> tree calculations (but are later reattach so the user can see all the samples he requested) </w:t>
       </w:r>
     </w:p>
     <w:p>
@@ -4990,12 +5967,21 @@
           <w:numId w:val="6"/>
         </w:numPr>
       </w:pPr>
+      <w:proofErr w:type="spellStart"/>
       <w:r>
         <w:rPr>
           <w:b/>
           <w:bCs/>
         </w:rPr>
-        <w:t xml:space="preserve">RAxML‑NG </w:t>
+        <w:t>RAxML</w:t>
+      </w:r>
+      <w:proofErr w:type="spellEnd"/>
+      <w:r>
+        <w:rPr>
+          <w:b/>
+          <w:bCs/>
+        </w:rPr>
+        <w:t xml:space="preserve">‑NG </w:t>
       </w:r>
       <w:r>
         <w:t xml:space="preserve"> – M</w:t>
@@ -5013,7 +5999,15 @@
         <w:t xml:space="preserve"> bootstraps</w:t>
       </w:r>
       <w:r>
-        <w:t>. User can select custom model supported by RAxML (GTR+G+ASAM</w:t>
+        <w:t xml:space="preserve">. User can select custom model supported by </w:t>
+      </w:r>
+      <w:proofErr w:type="spellStart"/>
+      <w:r>
+        <w:t>RAxML</w:t>
+      </w:r>
+      <w:proofErr w:type="spellEnd"/>
+      <w:r>
+        <w:t xml:space="preserve"> (GTR+G+ASAM</w:t>
       </w:r>
       <w:r>
         <w:t xml:space="preserve"> </w:t>
@@ -5059,10 +6053,34 @@
         <w:t xml:space="preserve"> (branches with support below 80 are collapsed)</w:t>
       </w:r>
       <w:r>
-        <w:t xml:space="preserve">, time‑scaling with TreeTime </w:t>
-      </w:r>
-      <w:r>
-        <w:t>using either user-provided evolutionary rates or values predicted by Timetree based on the provided phylogentic tree  and metadata</w:t>
+        <w:t xml:space="preserve">, time‑scaling with </w:t>
+      </w:r>
+      <w:proofErr w:type="spellStart"/>
+      <w:r>
+        <w:t>TreeTime</w:t>
+      </w:r>
+      <w:proofErr w:type="spellEnd"/>
+      <w:r>
+        <w:t xml:space="preserve"> </w:t>
+      </w:r>
+      <w:r>
+        <w:t xml:space="preserve">using either user-provided evolutionary rates or values predicted by </w:t>
+      </w:r>
+      <w:proofErr w:type="spellStart"/>
+      <w:r>
+        <w:t>Timetree</w:t>
+      </w:r>
+      <w:proofErr w:type="spellEnd"/>
+      <w:r>
+        <w:t xml:space="preserve"> based on the provided </w:t>
+      </w:r>
+      <w:proofErr w:type="spellStart"/>
+      <w:r>
+        <w:t>phylogentic</w:t>
+      </w:r>
+      <w:proofErr w:type="spellEnd"/>
+      <w:r>
+        <w:t xml:space="preserve"> tree  and metadata</w:t>
       </w:r>
     </w:p>
     <w:p>
@@ -5108,11 +6126,32 @@
       <w:r>
         <w:t xml:space="preserve"> a </w:t>
       </w:r>
-      <w:r>
-        <w:t>Microreact project file</w:t>
-      </w:r>
-      <w:r>
-        <w:t xml:space="preserve"> is created it includes both user provided metadata as well ac classical phylogentic tree and timetree.</w:t>
+      <w:proofErr w:type="spellStart"/>
+      <w:r>
+        <w:t>Microreact</w:t>
+      </w:r>
+      <w:proofErr w:type="spellEnd"/>
+      <w:r>
+        <w:t xml:space="preserve"> project file</w:t>
+      </w:r>
+      <w:r>
+        <w:t xml:space="preserve"> is created it includes both user provided metadata as well ac classical </w:t>
+      </w:r>
+      <w:proofErr w:type="spellStart"/>
+      <w:r>
+        <w:t>phylogentic</w:t>
+      </w:r>
+      <w:proofErr w:type="spellEnd"/>
+      <w:r>
+        <w:t xml:space="preserve"> tree and </w:t>
+      </w:r>
+      <w:proofErr w:type="spellStart"/>
+      <w:r>
+        <w:t>timetree</w:t>
+      </w:r>
+      <w:proofErr w:type="spellEnd"/>
+      <w:r>
+        <w:t>.</w:t>
       </w:r>
       <w:r>
         <w:t>.</w:t>
@@ -5143,9 +6182,9 @@
           <w:lang w:eastAsia="zh-CN" w:bidi="hi-IN"/>
         </w:rPr>
       </w:pPr>
-      <w:bookmarkStart w:id="20" w:name="viral-pipeline-stepbystep"/>
-      <w:bookmarkStart w:id="21" w:name="_Toc202278965"/>
-      <w:bookmarkEnd w:id="18"/>
+      <w:bookmarkStart w:id="20" w:name="_Toc202278965"/>
+      <w:bookmarkStart w:id="21" w:name="viral-pipeline-stepbystep"/>
+      <w:bookmarkEnd w:id="19"/>
       <w:r>
         <w:rPr>
           <w:rFonts w:ascii="Arial" w:eastAsia="Noto Sans CJK SC" w:hAnsi="Arial" w:cs="Arial"/>
@@ -5211,7 +6250,7 @@
         </w:rPr>
         <w:t>step</w:t>
       </w:r>
-      <w:bookmarkEnd w:id="21"/>
+      <w:bookmarkEnd w:id="20"/>
     </w:p>
     <w:p>
       <w:pPr>
@@ -5246,9 +6285,9 @@
           <w:lang w:eastAsia="zh-CN" w:bidi="hi-IN"/>
         </w:rPr>
       </w:pPr>
-      <w:bookmarkStart w:id="22" w:name="output-catalogue-both-pipelines"/>
-      <w:bookmarkStart w:id="23" w:name="_Toc202278966"/>
-      <w:bookmarkEnd w:id="20"/>
+      <w:bookmarkStart w:id="22" w:name="_Toc202278966"/>
+      <w:bookmarkStart w:id="23" w:name="output-catalogue-both-pipelines"/>
+      <w:bookmarkEnd w:id="21"/>
       <w:r>
         <w:rPr>
           <w:rFonts w:ascii="Arial" w:eastAsia="Noto Sans CJK SC" w:hAnsi="Arial" w:cs="Arial"/>
@@ -5275,7 +6314,7 @@
         </w:rPr>
         <w:t>files</w:t>
       </w:r>
-      <w:bookmarkEnd w:id="23"/>
+      <w:bookmarkEnd w:id="22"/>
       <w:r>
         <w:rPr>
           <w:rFonts w:ascii="Arial" w:eastAsia="Noto Sans CJK SC" w:hAnsi="Arial" w:cs="Arial"/>
@@ -5346,8 +6385,16 @@
               <w:rPr>
                 <w:rStyle w:val="VerbatimChar"/>
               </w:rPr>
-              <w:t>*_classical_tree.nwk</w:t>
-            </w:r>
+              <w:t>*_</w:t>
+            </w:r>
+            <w:proofErr w:type="spellStart"/>
+            <w:r>
+              <w:rPr>
+                <w:rStyle w:val="VerbatimChar"/>
+              </w:rPr>
+              <w:t>classical_tree.nwk</w:t>
+            </w:r>
+            <w:proofErr w:type="spellEnd"/>
           </w:p>
         </w:tc>
         <w:tc>
@@ -5358,8 +6405,13 @@
             <w:pPr>
               <w:pStyle w:val="Compact"/>
             </w:pPr>
-            <w:r>
-              <w:t>RAxML tree, branch lengths in substitutions.</w:t>
+            <w:proofErr w:type="spellStart"/>
+            <w:r>
+              <w:t>RAxML</w:t>
+            </w:r>
+            <w:proofErr w:type="spellEnd"/>
+            <w:r>
+              <w:t xml:space="preserve"> tree, branch lengths in substitutions.</w:t>
             </w:r>
           </w:p>
         </w:tc>
@@ -5408,8 +6460,16 @@
               <w:rPr>
                 <w:rStyle w:val="VerbatimChar"/>
               </w:rPr>
-              <w:t>*_timetree.json</w:t>
-            </w:r>
+              <w:t>*_</w:t>
+            </w:r>
+            <w:proofErr w:type="spellStart"/>
+            <w:r>
+              <w:rPr>
+                <w:rStyle w:val="VerbatimChar"/>
+              </w:rPr>
+              <w:t>timetree.json</w:t>
+            </w:r>
+            <w:proofErr w:type="spellEnd"/>
           </w:p>
         </w:tc>
         <w:tc>
@@ -5421,7 +6481,15 @@
               <w:pStyle w:val="Compact"/>
             </w:pPr>
             <w:r>
-              <w:t>Auspice JSON for visualisation.</w:t>
+              <w:t xml:space="preserve">Auspice JSON for </w:t>
+            </w:r>
+            <w:proofErr w:type="spellStart"/>
+            <w:r>
+              <w:t>visualisation</w:t>
+            </w:r>
+            <w:proofErr w:type="spellEnd"/>
+            <w:r>
+              <w:t>.</w:t>
             </w:r>
           </w:p>
         </w:tc>
@@ -5439,8 +6507,16 @@
               <w:rPr>
                 <w:rStyle w:val="VerbatimChar"/>
               </w:rPr>
-              <w:t>*_microreactproject.microreact</w:t>
-            </w:r>
+              <w:t>*_</w:t>
+            </w:r>
+            <w:proofErr w:type="spellStart"/>
+            <w:r>
+              <w:rPr>
+                <w:rStyle w:val="VerbatimChar"/>
+              </w:rPr>
+              <w:t>microreactproject.microreact</w:t>
+            </w:r>
+            <w:proofErr w:type="spellEnd"/>
           </w:p>
         </w:tc>
         <w:tc>
@@ -5452,7 +6528,15 @@
               <w:pStyle w:val="Compact"/>
             </w:pPr>
             <w:r>
-              <w:t>Ready‑to‑upload Microreact project.</w:t>
+              <w:t xml:space="preserve">Ready‑to‑upload </w:t>
+            </w:r>
+            <w:proofErr w:type="spellStart"/>
+            <w:r>
+              <w:t>Microreact</w:t>
+            </w:r>
+            <w:proofErr w:type="spellEnd"/>
+            <w:r>
+              <w:t xml:space="preserve"> project.</w:t>
             </w:r>
           </w:p>
         </w:tc>
@@ -5466,21 +6550,39 @@
             <w:pPr>
               <w:pStyle w:val="Compact"/>
             </w:pPr>
+            <w:proofErr w:type="spellStart"/>
             <w:r>
               <w:rPr>
                 <w:rStyle w:val="VerbatimChar"/>
               </w:rPr>
-              <w:t>branch_lengths*.json</w:t>
-            </w:r>
+              <w:t>branch_lengths</w:t>
+            </w:r>
+            <w:proofErr w:type="spellEnd"/>
+            <w:r>
+              <w:rPr>
+                <w:rStyle w:val="VerbatimChar"/>
+              </w:rPr>
+              <w:t>*.</w:t>
+            </w:r>
+            <w:proofErr w:type="spellStart"/>
+            <w:r>
+              <w:rPr>
+                <w:rStyle w:val="VerbatimChar"/>
+              </w:rPr>
+              <w:t>json</w:t>
+            </w:r>
+            <w:proofErr w:type="spellEnd"/>
             <w:r>
               <w:t xml:space="preserve">, </w:t>
             </w:r>
+            <w:proofErr w:type="spellStart"/>
             <w:r>
               <w:rPr>
                 <w:rStyle w:val="VerbatimChar"/>
               </w:rPr>
               <w:t>traits.json</w:t>
             </w:r>
+            <w:proofErr w:type="spellEnd"/>
           </w:p>
         </w:tc>
         <w:tc>
@@ -5506,12 +6608,14 @@
             <w:pPr>
               <w:pStyle w:val="Compact"/>
             </w:pPr>
+            <w:proofErr w:type="spellStart"/>
             <w:r>
               <w:rPr>
                 <w:rStyle w:val="VerbatimChar"/>
               </w:rPr>
               <w:t>trace.tsv</w:t>
             </w:r>
+            <w:proofErr w:type="spellEnd"/>
             <w:r>
               <w:t xml:space="preserve">, </w:t>
             </w:r>
@@ -5531,8 +6635,13 @@
             <w:pPr>
               <w:pStyle w:val="Compact"/>
             </w:pPr>
-            <w:r>
-              <w:t xml:space="preserve">Nextflow execution report (enable with </w:t>
+            <w:proofErr w:type="spellStart"/>
+            <w:r>
+              <w:t>Nextflow</w:t>
+            </w:r>
+            <w:proofErr w:type="spellEnd"/>
+            <w:r>
+              <w:t xml:space="preserve"> execution report (enable with </w:t>
             </w:r>
             <w:r>
               <w:rPr>
@@ -5550,7 +6659,7 @@
     <w:p>
       <w:r>
         <w:pict w14:anchorId="039E4E1E">
-          <v:rect id="_x0000_i1237" style="width:0;height:1.5pt" o:hralign="center" o:hrstd="t" o:hr="t"/>
+          <v:rect id="_x0000_i1026" style="width:0;height:1.5pt" o:hralign="center" o:hrstd="t" o:hr="t"/>
         </w:pict>
       </w:r>
     </w:p>
@@ -5578,9 +6687,9 @@
           <w:lang w:eastAsia="zh-CN" w:bidi="hi-IN"/>
         </w:rPr>
       </w:pPr>
-      <w:bookmarkStart w:id="24" w:name="chapter-8.-viral-pipeline-modules"/>
-      <w:bookmarkStart w:id="25" w:name="_Toc202278967"/>
-      <w:bookmarkEnd w:id="22"/>
+      <w:bookmarkStart w:id="24" w:name="_Toc202278967"/>
+      <w:bookmarkStart w:id="25" w:name="chapter-8.-viral-pipeline-modules"/>
+      <w:bookmarkEnd w:id="23"/>
       <w:r>
         <w:rPr>
           <w:rFonts w:ascii="Arial" w:eastAsia="Noto Sans CJK SC" w:hAnsi="Arial" w:cs="Arial"/>
@@ -5595,7 +6704,7 @@
         <w:lastRenderedPageBreak/>
         <w:t>Viral pipeline modules</w:t>
       </w:r>
-      <w:bookmarkEnd w:id="25"/>
+      <w:bookmarkEnd w:id="24"/>
     </w:p>
     <w:p>
       <w:r>
@@ -5629,9 +6738,9 @@
           <w:lang w:eastAsia="zh-CN" w:bidi="hi-IN"/>
         </w:rPr>
       </w:pPr>
-      <w:bookmarkStart w:id="26" w:name="chapter-9.-bacterial-pipeline-modules"/>
-      <w:bookmarkStart w:id="27" w:name="_Toc202278968"/>
-      <w:bookmarkEnd w:id="24"/>
+      <w:bookmarkStart w:id="26" w:name="_Toc202278968"/>
+      <w:bookmarkStart w:id="27" w:name="chapter-9.-bacterial-pipeline-modules"/>
+      <w:bookmarkEnd w:id="25"/>
       <w:r>
         <w:rPr>
           <w:rFonts w:ascii="Arial" w:eastAsia="Noto Sans CJK SC" w:hAnsi="Arial" w:cs="Arial"/>
@@ -5645,7 +6754,7 @@
         </w:rPr>
         <w:t>Bacterial pipeline modules</w:t>
       </w:r>
-      <w:bookmarkEnd w:id="27"/>
+      <w:bookmarkEnd w:id="26"/>
     </w:p>
     <w:p>
       <w:pPr>
@@ -5773,6 +6882,7 @@
             <w:pPr>
               <w:pStyle w:val="Compact"/>
             </w:pPr>
+            <w:proofErr w:type="spellStart"/>
             <w:r>
               <w:rPr>
                 <w:b/>
@@ -5780,6 +6890,7 @@
               </w:rPr>
               <w:t>run_prokka</w:t>
             </w:r>
+            <w:proofErr w:type="spellEnd"/>
           </w:p>
         </w:tc>
         <w:tc>
@@ -5791,12 +6902,14 @@
               <w:pStyle w:val="Compact"/>
               <w:cnfStyle w:val="000000000000" w:firstRow="0" w:lastRow="0" w:firstColumn="0" w:lastColumn="0" w:oddVBand="0" w:evenVBand="0" w:oddHBand="0" w:evenHBand="0" w:firstRowFirstColumn="0" w:firstRowLastColumn="0" w:lastRowFirstColumn="0" w:lastRowLastColumn="0"/>
             </w:pPr>
+            <w:proofErr w:type="spellStart"/>
             <w:r>
               <w:rPr>
                 <w:rStyle w:val="VerbatimChar"/>
               </w:rPr>
               <w:t>prokka</w:t>
             </w:r>
+            <w:proofErr w:type="spellEnd"/>
           </w:p>
         </w:tc>
         <w:tc>
@@ -5829,7 +6942,21 @@
               <w:rPr>
                 <w:rStyle w:val="VerbatimChar"/>
               </w:rPr>
-              <w:t xml:space="preserve">FASTA file (can be gziped) </w:t>
+              <w:t xml:space="preserve">FASTA file (can be </w:t>
+            </w:r>
+            <w:proofErr w:type="spellStart"/>
+            <w:r>
+              <w:rPr>
+                <w:rStyle w:val="VerbatimChar"/>
+              </w:rPr>
+              <w:t>gziped</w:t>
+            </w:r>
+            <w:proofErr w:type="spellEnd"/>
+            <w:r>
+              <w:rPr>
+                <w:rStyle w:val="VerbatimChar"/>
+              </w:rPr>
+              <w:t xml:space="preserve">) </w:t>
             </w:r>
           </w:p>
         </w:tc>
@@ -5902,6 +7029,7 @@
             <w:pPr>
               <w:pStyle w:val="Compact"/>
             </w:pPr>
+            <w:proofErr w:type="spellStart"/>
             <w:r>
               <w:rPr>
                 <w:b/>
@@ -5909,6 +7037,7 @@
               </w:rPr>
               <w:t>run_roary</w:t>
             </w:r>
+            <w:proofErr w:type="spellEnd"/>
           </w:p>
         </w:tc>
         <w:tc>
@@ -5924,26 +7053,71 @@
                 <w:sz w:val="22"/>
               </w:rPr>
             </w:pPr>
+            <w:proofErr w:type="spellStart"/>
             <w:r>
               <w:rPr>
                 <w:rStyle w:val="VerbatimChar"/>
               </w:rPr>
-              <w:t>roary -i 95 -cd 95 …</w:t>
-            </w:r>
+              <w:t>roary</w:t>
+            </w:r>
+            <w:proofErr w:type="spellEnd"/>
             <w:r>
               <w:rPr>
                 <w:rStyle w:val="VerbatimChar"/>
               </w:rPr>
+              <w:t> -</w:t>
+            </w:r>
+            <w:proofErr w:type="spellStart"/>
+            <w:r>
+              <w:rPr>
+                <w:rStyle w:val="VerbatimChar"/>
+              </w:rPr>
+              <w:t>i</w:t>
+            </w:r>
+            <w:proofErr w:type="spellEnd"/>
+            <w:r>
+              <w:rPr>
+                <w:rStyle w:val="VerbatimChar"/>
+              </w:rPr>
+              <w:t xml:space="preserve"> 95 -cd 95 …</w:t>
+            </w:r>
+            <w:r>
+              <w:rPr>
+                <w:rStyle w:val="VerbatimChar"/>
+              </w:rPr>
               <w:br/>
-              <w:t xml:space="preserve">-i - </w:t>
+              <w:t>-</w:t>
+            </w:r>
+            <w:proofErr w:type="spellStart"/>
+            <w:r>
+              <w:rPr>
+                <w:rStyle w:val="VerbatimChar"/>
+              </w:rPr>
+              <w:t>i</w:t>
+            </w:r>
+            <w:proofErr w:type="spellEnd"/>
+            <w:r>
+              <w:rPr>
+                <w:rStyle w:val="VerbatimChar"/>
+              </w:rPr>
+              <w:t xml:space="preserve"> - </w:t>
             </w:r>
             <w:r>
               <w:rPr>
                 <w:rFonts w:ascii="Consolas" w:hAnsi="Consolas"/>
                 <w:sz w:val="22"/>
               </w:rPr>
-              <w:t>minimum percentage identity for blastp</w:t>
-            </w:r>
+              <w:t xml:space="preserve">minimum percentage identity for </w:t>
+            </w:r>
+            <w:proofErr w:type="spellStart"/>
+            <w:r>
+              <w:rPr>
+                <w:rFonts w:ascii="Consolas" w:hAnsi="Consolas"/>
+                <w:sz w:val="22"/>
+              </w:rPr>
+              <w:t>blastp</w:t>
+            </w:r>
+            <w:proofErr w:type="spellEnd"/>
           </w:p>
           <w:p>
             <w:pPr>
@@ -5985,7 +7159,15 @@
               <w:t>‑</w:t>
             </w:r>
             <w:r>
-              <w:t>gene alignment across samples. Only genes present in &gt;95% of isolates are considered as “core” genes”. The output is the FASTA with aligned genomes of provided samples and embl file</w:t>
+              <w:t xml:space="preserve">gene alignment across samples. Only genes present in &gt;95% of isolates are considered as “core” genes”. The output is the FASTA with aligned genomes of provided samples and </w:t>
+            </w:r>
+            <w:proofErr w:type="spellStart"/>
+            <w:r>
+              <w:t>embl</w:t>
+            </w:r>
+            <w:proofErr w:type="spellEnd"/>
+            <w:r>
+              <w:t xml:space="preserve"> file</w:t>
             </w:r>
             <w:r>
               <w:t xml:space="preserve"> with information regarding particular gene location with the alignment </w:t>
@@ -6025,6 +7207,7 @@
                 <w:sz w:val="22"/>
               </w:rPr>
             </w:pPr>
+            <w:proofErr w:type="spellStart"/>
             <w:r>
               <w:rPr>
                 <w:rFonts w:ascii="Consolas" w:hAnsi="Consolas"/>
@@ -6032,14 +7215,17 @@
               </w:rPr>
               <w:t>core_genes_alignment.fasta</w:t>
             </w:r>
+            <w:proofErr w:type="spellEnd"/>
           </w:p>
           <w:p>
             <w:pPr>
               <w:pStyle w:val="Compact"/>
             </w:pPr>
+            <w:proofErr w:type="spellStart"/>
             <w:r>
               <w:t>core_genes_alignment.embl</w:t>
             </w:r>
+            <w:proofErr w:type="spellEnd"/>
           </w:p>
         </w:tc>
         <w:tc>
@@ -6094,6 +7280,7 @@
             <w:pPr>
               <w:pStyle w:val="Compact"/>
             </w:pPr>
+            <w:proofErr w:type="spellStart"/>
             <w:r>
               <w:rPr>
                 <w:b/>
@@ -6101,6 +7288,7 @@
               </w:rPr>
               <w:t>augur_index_sequences</w:t>
             </w:r>
+            <w:proofErr w:type="spellEnd"/>
           </w:p>
         </w:tc>
         <w:tc>
@@ -6136,7 +7324,15 @@
               <w:t xml:space="preserve">Index </w:t>
             </w:r>
             <w:r>
-              <w:t xml:space="preserve">for downstream augur tasks. The csv file simply provides an infor which residues (standard, non-standard, Ns deletions) are present for each </w:t>
+              <w:t xml:space="preserve">for downstream augur tasks. The csv file simply provides an </w:t>
+            </w:r>
+            <w:proofErr w:type="spellStart"/>
+            <w:r>
+              <w:t>infor</w:t>
+            </w:r>
+            <w:proofErr w:type="spellEnd"/>
+            <w:r>
+              <w:t xml:space="preserve"> which residues (standard, non-standard, Ns deletions) are present for each </w:t>
             </w:r>
             <w:r>
               <w:lastRenderedPageBreak/>
@@ -6234,6 +7430,7 @@
             <w:pPr>
               <w:pStyle w:val="Compact"/>
             </w:pPr>
+            <w:proofErr w:type="spellStart"/>
             <w:r>
               <w:rPr>
                 <w:b/>
@@ -6241,6 +7438,7 @@
               </w:rPr>
               <w:t>augur_filter_sequences</w:t>
             </w:r>
+            <w:proofErr w:type="spellEnd"/>
           </w:p>
         </w:tc>
         <w:tc>
@@ -6282,7 +7480,23 @@
               <w:t>identify_low_quality_sequences.py</w:t>
             </w:r>
             <w:r>
-              <w:t xml:space="preserve"> script is used to parse index csv and select based on provided threshold (for number of Ns and ambiguous residues) samples that do not pass QC criteria. This samples are next excluded from a FASTA file usind “augur filter” command. The FASTA file with aligned sequences of valid samples is called “valid_sequences.fasta”</w:t>
+              <w:t xml:space="preserve"> script is used to parse index csv and select based on provided threshold (for number of Ns and ambiguous residues) samples that do not pass QC criteria. This samples are next excluded from a FASTA file </w:t>
+            </w:r>
+            <w:proofErr w:type="spellStart"/>
+            <w:r>
+              <w:t>usind</w:t>
+            </w:r>
+            <w:proofErr w:type="spellEnd"/>
+            <w:r>
+              <w:t xml:space="preserve"> “augur filter” command. The FASTA file with aligned sequences of valid samples is called “</w:t>
+            </w:r>
+            <w:proofErr w:type="spellStart"/>
+            <w:r>
+              <w:t>valid_sequences.fasta</w:t>
+            </w:r>
+            <w:proofErr w:type="spellEnd"/>
+            <w:r>
+              <w:t>”</w:t>
             </w:r>
           </w:p>
         </w:tc>
@@ -6317,7 +7531,21 @@
               <w:rPr>
                 <w:rStyle w:val="VerbatimChar"/>
               </w:rPr>
-              <w:t>FASTA with aligned genomes, embl files with gene location</w:t>
+              <w:t xml:space="preserve">FASTA with aligned genomes, </w:t>
+            </w:r>
+            <w:proofErr w:type="spellStart"/>
+            <w:r>
+              <w:rPr>
+                <w:rStyle w:val="VerbatimChar"/>
+              </w:rPr>
+              <w:t>embl</w:t>
+            </w:r>
+            <w:proofErr w:type="spellEnd"/>
+            <w:r>
+              <w:rPr>
+                <w:rStyle w:val="VerbatimChar"/>
+              </w:rPr>
+              <w:t xml:space="preserve"> files with gene location</w:t>
             </w:r>
           </w:p>
         </w:tc>
@@ -6330,12 +7558,14 @@
             <w:pPr>
               <w:pStyle w:val="Compact"/>
             </w:pPr>
+            <w:proofErr w:type="spellStart"/>
             <w:r>
               <w:rPr>
                 <w:rStyle w:val="VerbatimChar"/>
               </w:rPr>
               <w:t>valid_sequences.fasta</w:t>
             </w:r>
+            <w:proofErr w:type="spellEnd"/>
             <w:r>
               <w:rPr>
                 <w:rStyle w:val="VerbatimChar"/>
@@ -6396,6 +7626,7 @@
             <w:pPr>
               <w:pStyle w:val="Compact"/>
             </w:pPr>
+            <w:proofErr w:type="spellStart"/>
             <w:r>
               <w:rPr>
                 <w:b/>
@@ -6403,6 +7634,7 @@
               </w:rPr>
               <w:t>prepare_SNPs_alignment</w:t>
             </w:r>
+            <w:proofErr w:type="spellEnd"/>
           </w:p>
         </w:tc>
         <w:tc>
@@ -6442,8 +7674,13 @@
             </w:r>
             <w:r>
               <w:lastRenderedPageBreak/>
-              <w:t>ASAM correction is simply a number of constant sites in the alignment split across 4 standard nuclotides</w:t>
-            </w:r>
+              <w:t xml:space="preserve">ASAM correction is simply a number of constant sites in the alignment split across 4 standard </w:t>
+            </w:r>
+            <w:proofErr w:type="spellStart"/>
+            <w:r>
+              <w:t>nuclotides</w:t>
+            </w:r>
+            <w:proofErr w:type="spellEnd"/>
           </w:p>
         </w:tc>
         <w:tc>
@@ -6458,12 +7695,48 @@
                 <w:rStyle w:val="VerbatimChar"/>
               </w:rPr>
             </w:pPr>
+            <w:proofErr w:type="spellStart"/>
             <w:r>
               <w:rPr>
                 <w:rStyle w:val="VerbatimChar"/>
               </w:rPr>
               <w:lastRenderedPageBreak/>
-              <w:t>Fasta file with alignes valid samples, embl file with genes location in the alignment file</w:t>
+              <w:t>Fasta</w:t>
+            </w:r>
+            <w:proofErr w:type="spellEnd"/>
+            <w:r>
+              <w:rPr>
+                <w:rStyle w:val="VerbatimChar"/>
+              </w:rPr>
+              <w:t xml:space="preserve"> file with </w:t>
+            </w:r>
+            <w:proofErr w:type="spellStart"/>
+            <w:r>
+              <w:rPr>
+                <w:rStyle w:val="VerbatimChar"/>
+              </w:rPr>
+              <w:t>alignes</w:t>
+            </w:r>
+            <w:proofErr w:type="spellEnd"/>
+            <w:r>
+              <w:rPr>
+                <w:rStyle w:val="VerbatimChar"/>
+              </w:rPr>
+              <w:t xml:space="preserve"> valid samples, </w:t>
+            </w:r>
+            <w:proofErr w:type="spellStart"/>
+            <w:r>
+              <w:rPr>
+                <w:rStyle w:val="VerbatimChar"/>
+              </w:rPr>
+              <w:t>embl</w:t>
+            </w:r>
+            <w:proofErr w:type="spellEnd"/>
+            <w:r>
+              <w:rPr>
+                <w:rStyle w:val="VerbatimChar"/>
+              </w:rPr>
+              <w:t xml:space="preserve"> file with genes location in the alignment file</w:t>
             </w:r>
           </w:p>
         </w:tc>
@@ -6476,12 +7749,14 @@
             <w:pPr>
               <w:pStyle w:val="Compact"/>
             </w:pPr>
+            <w:proofErr w:type="spellStart"/>
             <w:r>
               <w:rPr>
                 <w:rStyle w:val="VerbatimChar"/>
               </w:rPr>
               <w:t>alignment_SNPs.fasta</w:t>
             </w:r>
+            <w:proofErr w:type="spellEnd"/>
             <w:r>
               <w:t xml:space="preserve">, </w:t>
             </w:r>
@@ -6557,6 +7832,7 @@
             <w:pPr>
               <w:pStyle w:val="Compact"/>
             </w:pPr>
+            <w:proofErr w:type="spellStart"/>
             <w:r>
               <w:rPr>
                 <w:b/>
@@ -6564,6 +7840,7 @@
               </w:rPr>
               <w:t>identify_identical_sequences</w:t>
             </w:r>
+            <w:proofErr w:type="spellEnd"/>
           </w:p>
         </w:tc>
         <w:tc>
@@ -6608,7 +7885,15 @@
               <w:t>alignment_SNPs_ident_seq.csv</w:t>
             </w:r>
             <w:r>
-              <w:t xml:space="preserve"> where each row represent unique sequence. Row is a tab separated and in case multiple samples share the same sequence samples id are listed in tab separated format. Next from input fasta files is filtered so only samples with id at the firs position are kept </w:t>
+              <w:t xml:space="preserve"> where each row represent unique sequence. Row is a tab separated and in case multiple samples share the same sequence samples id are listed in tab separated format. Next from input </w:t>
+            </w:r>
+            <w:proofErr w:type="spellStart"/>
+            <w:r>
+              <w:t>fasta</w:t>
+            </w:r>
+            <w:proofErr w:type="spellEnd"/>
+            <w:r>
+              <w:t xml:space="preserve"> files is filtered so only samples with id at the firs position are kept </w:t>
             </w:r>
           </w:p>
         </w:tc>
@@ -6624,11 +7909,19 @@
                 <w:rStyle w:val="VerbatimChar"/>
               </w:rPr>
             </w:pPr>
+            <w:proofErr w:type="spellStart"/>
             <w:r>
               <w:rPr>
                 <w:rStyle w:val="VerbatimChar"/>
               </w:rPr>
-              <w:t>Fasta file with the alignment of samples passing QC criteria</w:t>
+              <w:t>Fasta</w:t>
+            </w:r>
+            <w:proofErr w:type="spellEnd"/>
+            <w:r>
+              <w:rPr>
+                <w:rStyle w:val="VerbatimChar"/>
+              </w:rPr>
+              <w:t xml:space="preserve"> file with the alignment of samples passing QC criteria</w:t>
             </w:r>
           </w:p>
           <w:p>
@@ -6656,12 +7949,14 @@
             <w:pPr>
               <w:pStyle w:val="Compact"/>
             </w:pPr>
+            <w:proofErr w:type="spellStart"/>
             <w:r>
               <w:rPr>
                 <w:rStyle w:val="VerbatimChar"/>
               </w:rPr>
               <w:t>alignment_SNPs_unique.fasta</w:t>
             </w:r>
+            <w:proofErr w:type="spellEnd"/>
             <w:r>
               <w:t>, mapping CSV</w:t>
             </w:r>
@@ -6731,6 +8026,7 @@
             <w:pPr>
               <w:pStyle w:val="Compact"/>
             </w:pPr>
+            <w:proofErr w:type="spellStart"/>
             <w:r>
               <w:rPr>
                 <w:b/>
@@ -6738,6 +8034,7 @@
               </w:rPr>
               <w:t>run_raxml</w:t>
             </w:r>
+            <w:proofErr w:type="spellEnd"/>
           </w:p>
         </w:tc>
         <w:tc>
@@ -6749,16 +8046,24 @@
               <w:pStyle w:val="Compact"/>
               <w:cnfStyle w:val="000000000000" w:firstRow="0" w:lastRow="0" w:firstColumn="0" w:lastColumn="0" w:oddVBand="0" w:evenVBand="0" w:oddHBand="0" w:evenHBand="0" w:firstRowFirstColumn="0" w:firstRowLastColumn="0" w:lastRowFirstColumn="0" w:lastRowLastColumn="0"/>
             </w:pPr>
+            <w:proofErr w:type="spellStart"/>
             <w:r>
               <w:rPr>
                 <w:rStyle w:val="VerbatimChar"/>
               </w:rPr>
-              <w:t>raxml-ng </w:t>
-            </w:r>
+              <w:t>raxml</w:t>
+            </w:r>
+            <w:proofErr w:type="spellEnd"/>
             <w:r>
               <w:rPr>
                 <w:rStyle w:val="VerbatimChar"/>
               </w:rPr>
+              <w:t>-ng </w:t>
+            </w:r>
+            <w:r>
+              <w:rPr>
+                <w:rStyle w:val="VerbatimChar"/>
+              </w:rPr>
               <w:t>with following parameters</w:t>
             </w:r>
             <w:r>
@@ -6771,7 +8076,15 @@
               <w:t>--precision 15</w:t>
             </w:r>
             <w:r>
-              <w:t xml:space="preserve"> (branches length ar rounded to this decimal numbers)</w:t>
+              <w:t xml:space="preserve"> (branches length </w:t>
+            </w:r>
+            <w:proofErr w:type="spellStart"/>
+            <w:r>
+              <w:t>ar</w:t>
+            </w:r>
+            <w:proofErr w:type="spellEnd"/>
+            <w:r>
+              <w:t xml:space="preserve"> rounded to this decimal numbers)</w:t>
             </w:r>
           </w:p>
           <w:p>
@@ -6829,7 +8142,15 @@
               <w:t>--tree</w:t>
             </w:r>
             <w:r>
-              <w:t xml:space="preserve">  10 - number randomly generated ostarting trees</w:t>
+              <w:t xml:space="preserve">  10 - number randomly generated </w:t>
+            </w:r>
+            <w:proofErr w:type="spellStart"/>
+            <w:r>
+              <w:t>ostarting</w:t>
+            </w:r>
+            <w:proofErr w:type="spellEnd"/>
+            <w:r>
+              <w:t xml:space="preserve"> trees</w:t>
             </w:r>
           </w:p>
           <w:p>
@@ -6850,7 +8171,15 @@
               <w:cnfStyle w:val="000000000000" w:firstRow="0" w:lastRow="0" w:firstColumn="0" w:lastColumn="0" w:oddVBand="0" w:evenVBand="0" w:oddHBand="0" w:evenHBand="0" w:firstRowFirstColumn="0" w:firstRowLastColumn="0" w:lastRowFirstColumn="0" w:lastRowLastColumn="0"/>
             </w:pPr>
             <w:r>
-              <w:t>--brlen scaled</w:t>
+              <w:t>--</w:t>
+            </w:r>
+            <w:proofErr w:type="spellStart"/>
+            <w:r>
+              <w:t>brlen</w:t>
+            </w:r>
+            <w:proofErr w:type="spellEnd"/>
+            <w:r>
+              <w:t xml:space="preserve"> scaled</w:t>
             </w:r>
             <w:r>
               <w:t xml:space="preserve"> (</w:t>
@@ -6876,15 +8205,36 @@
               <w:lastRenderedPageBreak/>
               <w:t xml:space="preserve">Wrapper around </w:t>
             </w:r>
-            <w:r>
-              <w:t>raxml-ng</w:t>
-            </w:r>
-            <w:r>
-              <w:t xml:space="preserve"> main program to predict phylogenetic tree based on the  provided fasta file with SNPs alignment. We </w:t>
+            <w:proofErr w:type="spellStart"/>
+            <w:r>
+              <w:t>raxml</w:t>
+            </w:r>
+            <w:proofErr w:type="spellEnd"/>
+            <w:r>
+              <w:t>-ng</w:t>
+            </w:r>
+            <w:r>
+              <w:t xml:space="preserve"> main program to predict phylogenetic tree based on the  provided </w:t>
+            </w:r>
+            <w:proofErr w:type="spellStart"/>
+            <w:r>
+              <w:t>fasta</w:t>
+            </w:r>
+            <w:proofErr w:type="spellEnd"/>
+            <w:r>
+              <w:t xml:space="preserve"> file with SNPs alignment. We </w:t>
             </w:r>
             <w:r>
               <w:lastRenderedPageBreak/>
-              <w:t>dropped the idea of using per-gene partiotion file to speed up calculation several times (at the cost of reduced output quality)</w:t>
+              <w:t xml:space="preserve">dropped the idea of using per-gene </w:t>
+            </w:r>
+            <w:proofErr w:type="spellStart"/>
+            <w:r>
+              <w:t>partiotion</w:t>
+            </w:r>
+            <w:proofErr w:type="spellEnd"/>
+            <w:r>
+              <w:t xml:space="preserve"> file to speed up calculation several times (at the cost of reduced output quality)</w:t>
             </w:r>
           </w:p>
         </w:tc>
@@ -6933,12 +8283,14 @@
             <w:pPr>
               <w:pStyle w:val="Compact"/>
             </w:pPr>
+            <w:proofErr w:type="spellStart"/>
             <w:r>
               <w:rPr>
                 <w:rStyle w:val="VerbatimChar"/>
               </w:rPr>
               <w:t>tree.raxml.support</w:t>
             </w:r>
+            <w:proofErr w:type="spellEnd"/>
           </w:p>
         </w:tc>
         <w:tc>
@@ -7005,14 +8357,15 @@
             <w:pPr>
               <w:pStyle w:val="Compact"/>
             </w:pPr>
+            <w:proofErr w:type="spellStart"/>
             <w:r>
               <w:rPr>
                 <w:b/>
                 <w:bCs/>
               </w:rPr>
-              <w:lastRenderedPageBreak/>
               <w:t>restore_identical_sequences</w:t>
             </w:r>
+            <w:proofErr w:type="spellEnd"/>
           </w:p>
         </w:tc>
         <w:tc>
@@ -7042,7 +8395,15 @@
               <w:pStyle w:val="Compact"/>
             </w:pPr>
             <w:r>
-              <w:t>Post processing of raxm-ng generated trees. This part includes several steps:</w:t>
+              <w:t xml:space="preserve">Post processing of </w:t>
+            </w:r>
+            <w:proofErr w:type="spellStart"/>
+            <w:r>
+              <w:t>raxm</w:t>
+            </w:r>
+            <w:proofErr w:type="spellEnd"/>
+            <w:r>
+              <w:t>-ng generated trees. This part includes several steps:</w:t>
             </w:r>
           </w:p>
           <w:p>
@@ -7101,12 +8462,34 @@
                 <w:rStyle w:val="VerbatimChar"/>
               </w:rPr>
             </w:pPr>
+            <w:proofErr w:type="spellStart"/>
             <w:r>
               <w:rPr>
                 <w:rStyle w:val="VerbatimChar"/>
               </w:rPr>
               <w:lastRenderedPageBreak/>
-              <w:t>Nwk file with raxm-ng proposed tree</w:t>
+              <w:t>Nwk</w:t>
+            </w:r>
+            <w:proofErr w:type="spellEnd"/>
+            <w:r>
+              <w:rPr>
+                <w:rStyle w:val="VerbatimChar"/>
+              </w:rPr>
+              <w:t xml:space="preserve"> file with </w:t>
+            </w:r>
+            <w:proofErr w:type="spellStart"/>
+            <w:r>
+              <w:rPr>
+                <w:rStyle w:val="VerbatimChar"/>
+              </w:rPr>
+              <w:t>raxm</w:t>
+            </w:r>
+            <w:proofErr w:type="spellEnd"/>
+            <w:r>
+              <w:rPr>
+                <w:rStyle w:val="VerbatimChar"/>
+              </w:rPr>
+              <w:t>-ng proposed tree</w:t>
             </w:r>
           </w:p>
           <w:p>
@@ -7123,6 +8506,7 @@
               </w:rPr>
               <w:t xml:space="preserve">A text file generated with </w:t>
             </w:r>
+            <w:proofErr w:type="spellStart"/>
             <w:r>
               <w:rPr>
                 <w:b/>
@@ -7130,6 +8514,7 @@
               </w:rPr>
               <w:t>identify_identical_sequences</w:t>
             </w:r>
+            <w:proofErr w:type="spellEnd"/>
           </w:p>
         </w:tc>
         <w:tc>
@@ -7145,8 +8530,30 @@
               <w:rPr>
                 <w:rStyle w:val="VerbatimChar"/>
               </w:rPr>
-              <w:t>${input_prefix}_classical_tree.nwk</w:t>
-            </w:r>
+              <w:t>${</w:t>
+            </w:r>
+            <w:proofErr w:type="spellStart"/>
+            <w:r>
+              <w:rPr>
+                <w:rStyle w:val="VerbatimChar"/>
+              </w:rPr>
+              <w:t>input_prefix</w:t>
+            </w:r>
+            <w:proofErr w:type="spellEnd"/>
+            <w:r>
+              <w:rPr>
+                <w:rStyle w:val="VerbatimChar"/>
+              </w:rPr>
+              <w:t>}_</w:t>
+            </w:r>
+            <w:proofErr w:type="spellStart"/>
+            <w:r>
+              <w:rPr>
+                <w:rStyle w:val="VerbatimChar"/>
+              </w:rPr>
+              <w:t>classical_tree.nwk</w:t>
+            </w:r>
+            <w:proofErr w:type="spellEnd"/>
           </w:p>
         </w:tc>
         <w:tc>
@@ -7201,6 +8608,7 @@
             <w:pPr>
               <w:pStyle w:val="Compact"/>
             </w:pPr>
+            <w:proofErr w:type="spellStart"/>
             <w:r>
               <w:rPr>
                 <w:b/>
@@ -7208,6 +8616,7 @@
               </w:rPr>
               <w:t>add_temporal_data</w:t>
             </w:r>
+            <w:proofErr w:type="spellEnd"/>
           </w:p>
         </w:tc>
         <w:tc>
@@ -7232,7 +8641,21 @@
               <w:rPr>
                 <w:rStyle w:val="VerbatimChar"/>
               </w:rPr>
-              <w:t xml:space="preserve">. Most parameters are degfualts, however we add </w:t>
+              <w:t xml:space="preserve">. Most parameters are </w:t>
+            </w:r>
+            <w:proofErr w:type="spellStart"/>
+            <w:r>
+              <w:rPr>
+                <w:rStyle w:val="VerbatimChar"/>
+              </w:rPr>
+              <w:t>degfualts</w:t>
+            </w:r>
+            <w:proofErr w:type="spellEnd"/>
+            <w:r>
+              <w:rPr>
+                <w:rStyle w:val="VerbatimChar"/>
+              </w:rPr>
+              <w:t xml:space="preserve">, however we add </w:t>
             </w:r>
           </w:p>
           <w:p>
@@ -7291,7 +8714,55 @@
               <w:t>augur refine</w:t>
             </w:r>
             <w:r>
-              <w:t xml:space="preserve"> that itself is a wrapper around the treetime program. This program take raxml-ng propose topology and alters branches lengths to reflect temporal signal for leafs (taken from metadata) and predicted occurrence of a node (predicted with treetime). The evolutionary rate for analyzed samples can be (I) user provided (II) either estimated from the data by treetime (III) hardcoded based on available data for a given genus. Priority is assigned to user provided value , than treetime predicted value, and if the data do not allow to predict reliable temporal signal, to value obtained </w:t>
+              <w:t xml:space="preserve"> that itself is a wrapper around the </w:t>
+            </w:r>
+            <w:proofErr w:type="spellStart"/>
+            <w:r>
+              <w:t>treetime</w:t>
+            </w:r>
+            <w:proofErr w:type="spellEnd"/>
+            <w:r>
+              <w:t xml:space="preserve"> program. This program take </w:t>
+            </w:r>
+            <w:proofErr w:type="spellStart"/>
+            <w:r>
+              <w:t>raxml</w:t>
+            </w:r>
+            <w:proofErr w:type="spellEnd"/>
+            <w:r>
+              <w:t xml:space="preserve">-ng propose topology and alters branches lengths to reflect temporal signal for </w:t>
+            </w:r>
+            <w:proofErr w:type="spellStart"/>
+            <w:r>
+              <w:t>leafs</w:t>
+            </w:r>
+            <w:proofErr w:type="spellEnd"/>
+            <w:r>
+              <w:t xml:space="preserve"> (taken from metadata) and predicted occurrence of a node (predicted with </w:t>
+            </w:r>
+            <w:proofErr w:type="spellStart"/>
+            <w:r>
+              <w:t>treetime</w:t>
+            </w:r>
+            <w:proofErr w:type="spellEnd"/>
+            <w:r>
+              <w:t xml:space="preserve">). The evolutionary rate for analyzed samples can be (I) user provided (II) either estimated from the data by </w:t>
+            </w:r>
+            <w:proofErr w:type="spellStart"/>
+            <w:r>
+              <w:t>treetime</w:t>
+            </w:r>
+            <w:proofErr w:type="spellEnd"/>
+            <w:r>
+              <w:t xml:space="preserve"> (III) hardcoded based on available data for a given genus. Priority is assigned to user provided value , than </w:t>
+            </w:r>
+            <w:proofErr w:type="spellStart"/>
+            <w:r>
+              <w:t>treetime</w:t>
+            </w:r>
+            <w:proofErr w:type="spellEnd"/>
+            <w:r>
+              <w:t xml:space="preserve"> predicted value, and if the data do not allow to predict reliable temporal signal, to value obtained </w:t>
             </w:r>
             <w:r>
               <w:lastRenderedPageBreak/>
@@ -7311,12 +8782,20 @@
                 <w:rStyle w:val="VerbatimChar"/>
               </w:rPr>
             </w:pPr>
+            <w:proofErr w:type="spellStart"/>
             <w:r>
               <w:rPr>
                 <w:rStyle w:val="VerbatimChar"/>
               </w:rPr>
               <w:lastRenderedPageBreak/>
-              <w:t>Nwk file with phylogenetic tree</w:t>
+              <w:t>Nwk</w:t>
+            </w:r>
+            <w:proofErr w:type="spellEnd"/>
+            <w:r>
+              <w:rPr>
+                <w:rStyle w:val="VerbatimChar"/>
+              </w:rPr>
+              <w:t xml:space="preserve"> file with phylogenetic tree</w:t>
             </w:r>
           </w:p>
           <w:p>
@@ -7368,12 +8847,14 @@
             <w:r>
               <w:t xml:space="preserve">, </w:t>
             </w:r>
+            <w:proofErr w:type="spellStart"/>
             <w:r>
               <w:rPr>
                 <w:rStyle w:val="VerbatimChar"/>
               </w:rPr>
               <w:t>traits.json</w:t>
             </w:r>
+            <w:proofErr w:type="spellEnd"/>
             <w:r>
               <w:t xml:space="preserve">, </w:t>
             </w:r>
@@ -7398,7 +8879,15 @@
               <w:t xml:space="preserve">1 CPU </w:t>
             </w:r>
             <w:r>
-              <w:t xml:space="preserve"> (treetime s not parallelized) </w:t>
+              <w:t xml:space="preserve"> (</w:t>
+            </w:r>
+            <w:proofErr w:type="spellStart"/>
+            <w:r>
+              <w:t>treetime</w:t>
+            </w:r>
+            <w:proofErr w:type="spellEnd"/>
+            <w:r>
+              <w:t xml:space="preserve"> s not parallelized) </w:t>
             </w:r>
             <w:r>
               <w:t>/ 20</w:t>
@@ -7443,6 +8932,7 @@
             <w:pPr>
               <w:pStyle w:val="Compact"/>
             </w:pPr>
+            <w:proofErr w:type="spellStart"/>
             <w:r>
               <w:rPr>
                 <w:b/>
@@ -7450,6 +8940,7 @@
               </w:rPr>
               <w:t>metadata_for_microreact</w:t>
             </w:r>
+            <w:proofErr w:type="spellEnd"/>
           </w:p>
         </w:tc>
         <w:tc>
@@ -7476,7 +8967,15 @@
               <w:pStyle w:val="Compact"/>
             </w:pPr>
             <w:r>
-              <w:t>Prepare Microreact metadata (country vs city granularity)</w:t>
+              <w:t xml:space="preserve">Prepare </w:t>
+            </w:r>
+            <w:proofErr w:type="spellStart"/>
+            <w:r>
+              <w:t>Microreact</w:t>
+            </w:r>
+            <w:proofErr w:type="spellEnd"/>
+            <w:r>
+              <w:t xml:space="preserve"> metadata (country vs city granularity)</w:t>
             </w:r>
           </w:p>
         </w:tc>
@@ -7507,8 +9006,30 @@
               <w:rPr>
                 <w:rStyle w:val="VerbatimChar"/>
               </w:rPr>
-              <w:t>${input_prefix}_metadata_microreact.tsv</w:t>
-            </w:r>
+              <w:t>${</w:t>
+            </w:r>
+            <w:proofErr w:type="spellStart"/>
+            <w:r>
+              <w:rPr>
+                <w:rStyle w:val="VerbatimChar"/>
+              </w:rPr>
+              <w:t>input_prefix</w:t>
+            </w:r>
+            <w:proofErr w:type="spellEnd"/>
+            <w:r>
+              <w:rPr>
+                <w:rStyle w:val="VerbatimChar"/>
+              </w:rPr>
+              <w:t>}_</w:t>
+            </w:r>
+            <w:proofErr w:type="spellStart"/>
+            <w:r>
+              <w:rPr>
+                <w:rStyle w:val="VerbatimChar"/>
+              </w:rPr>
+              <w:t>metadata_microreact.tsv</w:t>
+            </w:r>
+            <w:proofErr w:type="spellEnd"/>
           </w:p>
         </w:tc>
         <w:tc>
@@ -7563,6 +9084,7 @@
             <w:pPr>
               <w:pStyle w:val="Compact"/>
             </w:pPr>
+            <w:proofErr w:type="spellStart"/>
             <w:r>
               <w:rPr>
                 <w:b/>
@@ -7570,6 +9092,7 @@
               </w:rPr>
               <w:t>prepare_microreact_json</w:t>
             </w:r>
+            <w:proofErr w:type="spellEnd"/>
           </w:p>
         </w:tc>
         <w:tc>
@@ -7602,8 +9125,16 @@
               <w:rPr>
                 <w:rStyle w:val="VerbatimChar"/>
               </w:rPr>
-              <w:t>.microreact</w:t>
-            </w:r>
+              <w:t>.</w:t>
+            </w:r>
+            <w:proofErr w:type="spellStart"/>
+            <w:r>
+              <w:rPr>
+                <w:rStyle w:val="VerbatimChar"/>
+              </w:rPr>
+              <w:t>microreact</w:t>
+            </w:r>
+            <w:proofErr w:type="spellEnd"/>
             <w:r>
               <w:t xml:space="preserve"> bundle</w:t>
             </w:r>
@@ -7636,8 +9167,30 @@
               <w:rPr>
                 <w:rStyle w:val="VerbatimChar"/>
               </w:rPr>
-              <w:t>${input_prefix}_project.microreact</w:t>
-            </w:r>
+              <w:t>${</w:t>
+            </w:r>
+            <w:proofErr w:type="spellStart"/>
+            <w:r>
+              <w:rPr>
+                <w:rStyle w:val="VerbatimChar"/>
+              </w:rPr>
+              <w:t>input_prefix</w:t>
+            </w:r>
+            <w:proofErr w:type="spellEnd"/>
+            <w:r>
+              <w:rPr>
+                <w:rStyle w:val="VerbatimChar"/>
+              </w:rPr>
+              <w:t>}_</w:t>
+            </w:r>
+            <w:proofErr w:type="spellStart"/>
+            <w:r>
+              <w:rPr>
+                <w:rStyle w:val="VerbatimChar"/>
+              </w:rPr>
+              <w:t>project.microreact</w:t>
+            </w:r>
+            <w:proofErr w:type="spellEnd"/>
           </w:p>
         </w:tc>
         <w:tc>
@@ -7683,7 +9236,7 @@
         </w:tc>
       </w:tr>
       <w:bookmarkEnd w:id="0"/>
-      <w:bookmarkEnd w:id="26"/>
+      <w:bookmarkEnd w:id="27"/>
     </w:tbl>
     <w:p/>
     <w:p>
@@ -7731,7 +9284,15 @@
     </w:p>
     <w:p>
       <w:r>
-        <w:t>Below is the list of all oprions that can be specified with shell wrapper:</w:t>
+        <w:t xml:space="preserve">Below is the list of all </w:t>
+      </w:r>
+      <w:proofErr w:type="spellStart"/>
+      <w:r>
+        <w:t>oprions</w:t>
+      </w:r>
+      <w:proofErr w:type="spellEnd"/>
+      <w:r>
+        <w:t xml:space="preserve"> that can be specified with shell wrapper:</w:t>
       </w:r>
     </w:p>
     <w:p>
@@ -7797,7 +9358,15 @@
     </w:p>
     <w:p>
       <w:r>
-        <w:t>Below is the list of all oprions that can be specified with shell wrapper:</w:t>
+        <w:t xml:space="preserve">Below is the list of all </w:t>
+      </w:r>
+      <w:proofErr w:type="spellStart"/>
+      <w:r>
+        <w:t>oprions</w:t>
+      </w:r>
+      <w:proofErr w:type="spellEnd"/>
+      <w:r>
+        <w:t xml:space="preserve"> that can be specified with shell wrapper:</w:t>
       </w:r>
     </w:p>
     <w:p>

</xml_diff>